<commit_message>
[Benchmarking]: Written, waiting for Review..
</commit_message>
<xml_diff>
--- a/0x00-Introduction_tasks/ProjectDoc.docx
+++ b/0x00-Introduction_tasks/ProjectDoc.docx
@@ -435,27 +435,7 @@
           <w:sz w:val="24"/>
           <w:szCs w:val="24"/>
         </w:rPr>
-        <w:t xml:space="preserve">Enhancing </w:t>
-      </w:r>
-      <w:r>
-        <w:rPr>
-          <w:rFonts w:asciiTheme="majorBidi" w:hAnsiTheme="majorBidi" w:cstheme="majorBidi"/>
-          <w:b/>
-          <w:bCs/>
-          <w:sz w:val="24"/>
-          <w:szCs w:val="24"/>
-        </w:rPr>
-        <w:t>Student-College C</w:t>
-      </w:r>
-      <w:r>
-        <w:rPr>
-          <w:rFonts w:asciiTheme="majorBidi" w:hAnsiTheme="majorBidi" w:cstheme="majorBidi"/>
-          <w:b/>
-          <w:bCs/>
-          <w:sz w:val="24"/>
-          <w:szCs w:val="24"/>
-        </w:rPr>
-        <w:t>onnection</w:t>
+        <w:t>Enhancing Student-College Connection</w:t>
       </w:r>
       <w:r>
         <w:rPr>
@@ -548,15 +528,7 @@
           <w:sz w:val="24"/>
           <w:szCs w:val="24"/>
         </w:rPr>
-        <w:t xml:space="preserve">: </w:t>
-      </w:r>
-      <w:r>
-        <w:rPr>
-          <w:rFonts w:asciiTheme="majorBidi" w:hAnsiTheme="majorBidi" w:cstheme="majorBidi"/>
-          <w:sz w:val="24"/>
-          <w:szCs w:val="24"/>
-        </w:rPr>
-        <w:t>Agile breaks down the project into manageable iterations (sprints). For your ML model, website, and mobile app, this means:</w:t>
+        <w:t>: Agile breaks down the project into manageable iterations (sprints). For your ML model, website, and mobile app, this means:</w:t>
       </w:r>
     </w:p>
     <w:p>
@@ -632,15 +604,7 @@
           <w:sz w:val="24"/>
           <w:szCs w:val="24"/>
         </w:rPr>
-        <w:t xml:space="preserve">: </w:t>
-      </w:r>
-      <w:r>
-        <w:rPr>
-          <w:rFonts w:asciiTheme="majorBidi" w:hAnsiTheme="majorBidi" w:cstheme="majorBidi"/>
-          <w:sz w:val="24"/>
-          <w:szCs w:val="24"/>
-        </w:rPr>
-        <w:t>Agile emphasizes collaboration between developers, designers, data scientists, and stakeholders. This ensures:</w:t>
+        <w:t>: Agile emphasizes collaboration between developers, designers, data scientists, and stakeholders. This ensures:</w:t>
       </w:r>
     </w:p>
     <w:p>
@@ -716,15 +680,7 @@
           <w:sz w:val="24"/>
           <w:szCs w:val="24"/>
         </w:rPr>
-        <w:t xml:space="preserve">: </w:t>
-      </w:r>
-      <w:r>
-        <w:rPr>
-          <w:rFonts w:asciiTheme="majorBidi" w:hAnsiTheme="majorBidi" w:cstheme="majorBidi"/>
-          <w:sz w:val="24"/>
-          <w:szCs w:val="24"/>
-        </w:rPr>
-        <w:t>Building an ML model and its integration into a system is inherently uncertain. Agile helps manage risks by:</w:t>
+        <w:t>: Building an ML model and its integration into a system is inherently uncertain. Agile helps manage risks by:</w:t>
       </w:r>
     </w:p>
     <w:p>
@@ -800,15 +756,7 @@
           <w:sz w:val="24"/>
           <w:szCs w:val="24"/>
         </w:rPr>
-        <w:t xml:space="preserve">: </w:t>
-      </w:r>
-      <w:r>
-        <w:rPr>
-          <w:rFonts w:asciiTheme="majorBidi" w:hAnsiTheme="majorBidi" w:cstheme="majorBidi"/>
-          <w:sz w:val="24"/>
-          <w:szCs w:val="24"/>
-        </w:rPr>
-        <w:t>Regular feedback loops are central to Agile. For your project, this enables:</w:t>
+        <w:t>: Regular feedback loops are central to Agile. For your project, this enables:</w:t>
       </w:r>
     </w:p>
     <w:p>
@@ -884,15 +832,7 @@
           <w:sz w:val="24"/>
           <w:szCs w:val="24"/>
         </w:rPr>
-        <w:t xml:space="preserve">: </w:t>
-      </w:r>
-      <w:r>
-        <w:rPr>
-          <w:rFonts w:asciiTheme="majorBidi" w:hAnsiTheme="majorBidi" w:cstheme="majorBidi"/>
-          <w:sz w:val="24"/>
-          <w:szCs w:val="24"/>
-        </w:rPr>
-        <w:t>Agile integrates continuous testing and review. This is crucial for:</w:t>
+        <w:t>: Agile integrates continuous testing and review. This is crucial for:</w:t>
       </w:r>
     </w:p>
     <w:p>
@@ -3684,6 +3624,1509 @@
       </w:tr>
     </w:tbl>
     <w:p/>
+    <w:p>
+      <w:pPr>
+        <w:pStyle w:val="Heading1"/>
+      </w:pPr>
+      <w:r>
+        <w:lastRenderedPageBreak/>
+        <w:t>Benchmarking Analysis: Existing Solutions vs Proposed Student Portal</w:t>
+      </w:r>
+    </w:p>
+    <w:p>
+      <w:pPr>
+        <w:pStyle w:val="Heading2"/>
+      </w:pPr>
+      <w:r>
+        <w:t>Feature Comparison Table</w:t>
+      </w:r>
+    </w:p>
+    <w:tbl>
+      <w:tblPr>
+        <w:tblStyle w:val="ListTable4"/>
+        <w:tblW w:w="0" w:type="auto"/>
+        <w:tblLook w:val="04A0" w:firstRow="1" w:lastRow="0" w:firstColumn="1" w:lastColumn="0" w:noHBand="0" w:noVBand="1"/>
+      </w:tblPr>
+      <w:tblGrid>
+        <w:gridCol w:w="2110"/>
+        <w:gridCol w:w="1728"/>
+        <w:gridCol w:w="1787"/>
+        <w:gridCol w:w="1728"/>
+        <w:gridCol w:w="3262"/>
+      </w:tblGrid>
+      <w:tr>
+        <w:trPr>
+          <w:cnfStyle w:val="100000000000" w:firstRow="1" w:lastRow="0" w:firstColumn="0" w:lastColumn="0" w:oddVBand="0" w:evenVBand="0" w:oddHBand="0" w:evenHBand="0" w:firstRowFirstColumn="0" w:firstRowLastColumn="0" w:lastRowFirstColumn="0" w:lastRowLastColumn="0"/>
+          <w:trHeight w:val="809"/>
+        </w:trPr>
+        <w:tc>
+          <w:tcPr>
+            <w:cnfStyle w:val="001000000000" w:firstRow="0" w:lastRow="0" w:firstColumn="1" w:lastColumn="0" w:oddVBand="0" w:evenVBand="0" w:oddHBand="0" w:evenHBand="0" w:firstRowFirstColumn="0" w:firstRowLastColumn="0" w:lastRowFirstColumn="0" w:lastRowLastColumn="0"/>
+            <w:tcW w:w="2110" w:type="dxa"/>
+            <w:vAlign w:val="center"/>
+          </w:tcPr>
+          <w:p>
+            <w:pPr>
+              <w:jc w:val="center"/>
+              <w:rPr>
+                <w:rFonts w:asciiTheme="majorBidi" w:hAnsiTheme="majorBidi" w:cstheme="majorBidi"/>
+                <w:sz w:val="24"/>
+                <w:szCs w:val="24"/>
+              </w:rPr>
+            </w:pPr>
+            <w:r>
+              <w:rPr>
+                <w:rFonts w:asciiTheme="majorBidi" w:hAnsiTheme="majorBidi" w:cstheme="majorBidi"/>
+                <w:sz w:val="24"/>
+                <w:szCs w:val="24"/>
+              </w:rPr>
+              <w:t>Feature</w:t>
+            </w:r>
+          </w:p>
+        </w:tc>
+        <w:tc>
+          <w:tcPr>
+            <w:tcW w:w="1728" w:type="dxa"/>
+            <w:vAlign w:val="center"/>
+          </w:tcPr>
+          <w:p>
+            <w:pPr>
+              <w:jc w:val="center"/>
+              <w:cnfStyle w:val="100000000000" w:firstRow="1" w:lastRow="0" w:firstColumn="0" w:lastColumn="0" w:oddVBand="0" w:evenVBand="0" w:oddHBand="0" w:evenHBand="0" w:firstRowFirstColumn="0" w:firstRowLastColumn="0" w:lastRowFirstColumn="0" w:lastRowLastColumn="0"/>
+              <w:rPr>
+                <w:rFonts w:asciiTheme="majorBidi" w:hAnsiTheme="majorBidi" w:cstheme="majorBidi"/>
+                <w:sz w:val="24"/>
+                <w:szCs w:val="24"/>
+              </w:rPr>
+            </w:pPr>
+            <w:r>
+              <w:rPr>
+                <w:rFonts w:asciiTheme="majorBidi" w:hAnsiTheme="majorBidi" w:cstheme="majorBidi"/>
+                <w:sz w:val="24"/>
+                <w:szCs w:val="24"/>
+              </w:rPr>
+              <w:t>Moodle</w:t>
+            </w:r>
+          </w:p>
+        </w:tc>
+        <w:tc>
+          <w:tcPr>
+            <w:tcW w:w="1787" w:type="dxa"/>
+            <w:vAlign w:val="center"/>
+          </w:tcPr>
+          <w:p>
+            <w:pPr>
+              <w:jc w:val="center"/>
+              <w:cnfStyle w:val="100000000000" w:firstRow="1" w:lastRow="0" w:firstColumn="0" w:lastColumn="0" w:oddVBand="0" w:evenVBand="0" w:oddHBand="0" w:evenHBand="0" w:firstRowFirstColumn="0" w:firstRowLastColumn="0" w:lastRowFirstColumn="0" w:lastRowLastColumn="0"/>
+              <w:rPr>
+                <w:rFonts w:asciiTheme="majorBidi" w:hAnsiTheme="majorBidi" w:cstheme="majorBidi"/>
+                <w:sz w:val="24"/>
+                <w:szCs w:val="24"/>
+              </w:rPr>
+            </w:pPr>
+            <w:r>
+              <w:rPr>
+                <w:rFonts w:asciiTheme="majorBidi" w:hAnsiTheme="majorBidi" w:cstheme="majorBidi"/>
+                <w:sz w:val="24"/>
+                <w:szCs w:val="24"/>
+              </w:rPr>
+              <w:t>Blackboard Learn</w:t>
+            </w:r>
+          </w:p>
+        </w:tc>
+        <w:tc>
+          <w:tcPr>
+            <w:tcW w:w="1728" w:type="dxa"/>
+            <w:vAlign w:val="center"/>
+          </w:tcPr>
+          <w:p>
+            <w:pPr>
+              <w:jc w:val="center"/>
+              <w:cnfStyle w:val="100000000000" w:firstRow="1" w:lastRow="0" w:firstColumn="0" w:lastColumn="0" w:oddVBand="0" w:evenVBand="0" w:oddHBand="0" w:evenHBand="0" w:firstRowFirstColumn="0" w:firstRowLastColumn="0" w:lastRowFirstColumn="0" w:lastRowLastColumn="0"/>
+              <w:rPr>
+                <w:rFonts w:asciiTheme="majorBidi" w:hAnsiTheme="majorBidi" w:cstheme="majorBidi"/>
+                <w:sz w:val="24"/>
+                <w:szCs w:val="24"/>
+              </w:rPr>
+            </w:pPr>
+            <w:r>
+              <w:rPr>
+                <w:rFonts w:asciiTheme="majorBidi" w:hAnsiTheme="majorBidi" w:cstheme="majorBidi"/>
+                <w:sz w:val="24"/>
+                <w:szCs w:val="24"/>
+              </w:rPr>
+              <w:t>Microsoft Teams for Education</w:t>
+            </w:r>
+          </w:p>
+        </w:tc>
+        <w:tc>
+          <w:tcPr>
+            <w:tcW w:w="3262" w:type="dxa"/>
+            <w:vAlign w:val="center"/>
+          </w:tcPr>
+          <w:p>
+            <w:pPr>
+              <w:jc w:val="center"/>
+              <w:cnfStyle w:val="100000000000" w:firstRow="1" w:lastRow="0" w:firstColumn="0" w:lastColumn="0" w:oddVBand="0" w:evenVBand="0" w:oddHBand="0" w:evenHBand="0" w:firstRowFirstColumn="0" w:firstRowLastColumn="0" w:lastRowFirstColumn="0" w:lastRowLastColumn="0"/>
+              <w:rPr>
+                <w:rFonts w:asciiTheme="majorBidi" w:hAnsiTheme="majorBidi" w:cstheme="majorBidi"/>
+                <w:sz w:val="24"/>
+                <w:szCs w:val="24"/>
+              </w:rPr>
+            </w:pPr>
+            <w:r>
+              <w:rPr>
+                <w:rFonts w:asciiTheme="majorBidi" w:hAnsiTheme="majorBidi" w:cstheme="majorBidi"/>
+                <w:sz w:val="24"/>
+                <w:szCs w:val="24"/>
+              </w:rPr>
+              <w:t>Proposed Student Portal</w:t>
+            </w:r>
+          </w:p>
+        </w:tc>
+      </w:tr>
+      <w:tr>
+        <w:trPr>
+          <w:cnfStyle w:val="000000100000" w:firstRow="0" w:lastRow="0" w:firstColumn="0" w:lastColumn="0" w:oddVBand="0" w:evenVBand="0" w:oddHBand="1" w:evenHBand="0" w:firstRowFirstColumn="0" w:firstRowLastColumn="0" w:lastRowFirstColumn="0" w:lastRowLastColumn="0"/>
+        </w:trPr>
+        <w:tc>
+          <w:tcPr>
+            <w:cnfStyle w:val="001000000000" w:firstRow="0" w:lastRow="0" w:firstColumn="1" w:lastColumn="0" w:oddVBand="0" w:evenVBand="0" w:oddHBand="0" w:evenHBand="0" w:firstRowFirstColumn="0" w:firstRowLastColumn="0" w:lastRowFirstColumn="0" w:lastRowLastColumn="0"/>
+            <w:tcW w:w="2110" w:type="dxa"/>
+            <w:vAlign w:val="center"/>
+          </w:tcPr>
+          <w:p>
+            <w:pPr>
+              <w:rPr>
+                <w:rFonts w:asciiTheme="majorBidi" w:hAnsiTheme="majorBidi" w:cstheme="majorBidi"/>
+                <w:sz w:val="24"/>
+                <w:szCs w:val="24"/>
+              </w:rPr>
+            </w:pPr>
+            <w:r>
+              <w:rPr>
+                <w:rFonts w:asciiTheme="majorBidi" w:hAnsiTheme="majorBidi" w:cstheme="majorBidi"/>
+                <w:sz w:val="24"/>
+                <w:szCs w:val="24"/>
+              </w:rPr>
+              <w:t>AI-Powered Chatbot</w:t>
+            </w:r>
+          </w:p>
+        </w:tc>
+        <w:tc>
+          <w:tcPr>
+            <w:tcW w:w="1728" w:type="dxa"/>
+            <w:vAlign w:val="center"/>
+          </w:tcPr>
+          <w:p>
+            <w:pPr>
+              <w:jc w:val="center"/>
+              <w:cnfStyle w:val="000000100000" w:firstRow="0" w:lastRow="0" w:firstColumn="0" w:lastColumn="0" w:oddVBand="0" w:evenVBand="0" w:oddHBand="1" w:evenHBand="0" w:firstRowFirstColumn="0" w:firstRowLastColumn="0" w:lastRowFirstColumn="0" w:lastRowLastColumn="0"/>
+              <w:rPr>
+                <w:rFonts w:asciiTheme="majorBidi" w:hAnsiTheme="majorBidi" w:cstheme="majorBidi"/>
+                <w:sz w:val="24"/>
+                <w:szCs w:val="24"/>
+              </w:rPr>
+            </w:pPr>
+            <w:r>
+              <w:rPr>
+                <w:rFonts w:asciiTheme="majorBidi" w:hAnsiTheme="majorBidi" w:cstheme="majorBidi"/>
+                <w:sz w:val="24"/>
+                <w:szCs w:val="24"/>
+              </w:rPr>
+              <w:t>Absent</w:t>
+            </w:r>
+          </w:p>
+        </w:tc>
+        <w:tc>
+          <w:tcPr>
+            <w:tcW w:w="1787" w:type="dxa"/>
+            <w:vAlign w:val="center"/>
+          </w:tcPr>
+          <w:p>
+            <w:pPr>
+              <w:jc w:val="center"/>
+              <w:cnfStyle w:val="000000100000" w:firstRow="0" w:lastRow="0" w:firstColumn="0" w:lastColumn="0" w:oddVBand="0" w:evenVBand="0" w:oddHBand="1" w:evenHBand="0" w:firstRowFirstColumn="0" w:firstRowLastColumn="0" w:lastRowFirstColumn="0" w:lastRowLastColumn="0"/>
+              <w:rPr>
+                <w:rFonts w:asciiTheme="majorBidi" w:hAnsiTheme="majorBidi" w:cstheme="majorBidi"/>
+                <w:sz w:val="24"/>
+                <w:szCs w:val="24"/>
+              </w:rPr>
+            </w:pPr>
+            <w:r>
+              <w:rPr>
+                <w:rFonts w:asciiTheme="majorBidi" w:hAnsiTheme="majorBidi" w:cstheme="majorBidi"/>
+                <w:sz w:val="24"/>
+                <w:szCs w:val="24"/>
+              </w:rPr>
+              <w:t>Limited to predefined queries</w:t>
+            </w:r>
+          </w:p>
+        </w:tc>
+        <w:tc>
+          <w:tcPr>
+            <w:tcW w:w="1728" w:type="dxa"/>
+            <w:vAlign w:val="center"/>
+          </w:tcPr>
+          <w:p>
+            <w:pPr>
+              <w:jc w:val="center"/>
+              <w:cnfStyle w:val="000000100000" w:firstRow="0" w:lastRow="0" w:firstColumn="0" w:lastColumn="0" w:oddVBand="0" w:evenVBand="0" w:oddHBand="1" w:evenHBand="0" w:firstRowFirstColumn="0" w:firstRowLastColumn="0" w:lastRowFirstColumn="0" w:lastRowLastColumn="0"/>
+              <w:rPr>
+                <w:rFonts w:asciiTheme="majorBidi" w:hAnsiTheme="majorBidi" w:cstheme="majorBidi"/>
+                <w:sz w:val="24"/>
+                <w:szCs w:val="24"/>
+              </w:rPr>
+            </w:pPr>
+            <w:r>
+              <w:rPr>
+                <w:rFonts w:asciiTheme="majorBidi" w:hAnsiTheme="majorBidi" w:cstheme="majorBidi"/>
+                <w:sz w:val="24"/>
+                <w:szCs w:val="24"/>
+              </w:rPr>
+              <w:t>No built-in chatbot feature</w:t>
+            </w:r>
+          </w:p>
+        </w:tc>
+        <w:tc>
+          <w:tcPr>
+            <w:tcW w:w="3262" w:type="dxa"/>
+            <w:vAlign w:val="center"/>
+          </w:tcPr>
+          <w:p>
+            <w:pPr>
+              <w:jc w:val="center"/>
+              <w:cnfStyle w:val="000000100000" w:firstRow="0" w:lastRow="0" w:firstColumn="0" w:lastColumn="0" w:oddVBand="0" w:evenVBand="0" w:oddHBand="1" w:evenHBand="0" w:firstRowFirstColumn="0" w:firstRowLastColumn="0" w:lastRowFirstColumn="0" w:lastRowLastColumn="0"/>
+              <w:rPr>
+                <w:rFonts w:asciiTheme="majorBidi" w:hAnsiTheme="majorBidi" w:cstheme="majorBidi"/>
+                <w:sz w:val="24"/>
+                <w:szCs w:val="24"/>
+              </w:rPr>
+            </w:pPr>
+            <w:r>
+              <w:rPr>
+                <w:rFonts w:asciiTheme="majorBidi" w:hAnsiTheme="majorBidi" w:cstheme="majorBidi"/>
+                <w:sz w:val="24"/>
+                <w:szCs w:val="24"/>
+              </w:rPr>
+              <w:t>Advanced AI chatbot with NLP potential for smart query responses</w:t>
+            </w:r>
+          </w:p>
+        </w:tc>
+      </w:tr>
+      <w:tr>
+        <w:tc>
+          <w:tcPr>
+            <w:cnfStyle w:val="001000000000" w:firstRow="0" w:lastRow="0" w:firstColumn="1" w:lastColumn="0" w:oddVBand="0" w:evenVBand="0" w:oddHBand="0" w:evenHBand="0" w:firstRowFirstColumn="0" w:firstRowLastColumn="0" w:lastRowFirstColumn="0" w:lastRowLastColumn="0"/>
+            <w:tcW w:w="2110" w:type="dxa"/>
+            <w:vAlign w:val="center"/>
+          </w:tcPr>
+          <w:p>
+            <w:pPr>
+              <w:rPr>
+                <w:rFonts w:asciiTheme="majorBidi" w:hAnsiTheme="majorBidi" w:cstheme="majorBidi"/>
+                <w:sz w:val="24"/>
+                <w:szCs w:val="24"/>
+              </w:rPr>
+            </w:pPr>
+            <w:r>
+              <w:rPr>
+                <w:rFonts w:asciiTheme="majorBidi" w:hAnsiTheme="majorBidi" w:cstheme="majorBidi"/>
+                <w:sz w:val="24"/>
+                <w:szCs w:val="24"/>
+              </w:rPr>
+              <w:t>Event Management</w:t>
+            </w:r>
+          </w:p>
+        </w:tc>
+        <w:tc>
+          <w:tcPr>
+            <w:tcW w:w="1728" w:type="dxa"/>
+            <w:vAlign w:val="center"/>
+          </w:tcPr>
+          <w:p>
+            <w:pPr>
+              <w:jc w:val="center"/>
+              <w:cnfStyle w:val="000000000000" w:firstRow="0" w:lastRow="0" w:firstColumn="0" w:lastColumn="0" w:oddVBand="0" w:evenVBand="0" w:oddHBand="0" w:evenHBand="0" w:firstRowFirstColumn="0" w:firstRowLastColumn="0" w:lastRowFirstColumn="0" w:lastRowLastColumn="0"/>
+              <w:rPr>
+                <w:rFonts w:asciiTheme="majorBidi" w:hAnsiTheme="majorBidi" w:cstheme="majorBidi"/>
+                <w:sz w:val="24"/>
+                <w:szCs w:val="24"/>
+              </w:rPr>
+            </w:pPr>
+            <w:r>
+              <w:rPr>
+                <w:rFonts w:asciiTheme="majorBidi" w:hAnsiTheme="majorBidi" w:cstheme="majorBidi"/>
+                <w:sz w:val="24"/>
+                <w:szCs w:val="24"/>
+              </w:rPr>
+              <w:t>Basic event posting</w:t>
+            </w:r>
+          </w:p>
+        </w:tc>
+        <w:tc>
+          <w:tcPr>
+            <w:tcW w:w="1787" w:type="dxa"/>
+            <w:vAlign w:val="center"/>
+          </w:tcPr>
+          <w:p>
+            <w:pPr>
+              <w:jc w:val="center"/>
+              <w:cnfStyle w:val="000000000000" w:firstRow="0" w:lastRow="0" w:firstColumn="0" w:lastColumn="0" w:oddVBand="0" w:evenVBand="0" w:oddHBand="0" w:evenHBand="0" w:firstRowFirstColumn="0" w:firstRowLastColumn="0" w:lastRowFirstColumn="0" w:lastRowLastColumn="0"/>
+              <w:rPr>
+                <w:rFonts w:asciiTheme="majorBidi" w:hAnsiTheme="majorBidi" w:cstheme="majorBidi"/>
+                <w:sz w:val="24"/>
+                <w:szCs w:val="24"/>
+              </w:rPr>
+            </w:pPr>
+            <w:r>
+              <w:rPr>
+                <w:rFonts w:asciiTheme="majorBidi" w:hAnsiTheme="majorBidi" w:cstheme="majorBidi"/>
+                <w:sz w:val="24"/>
+                <w:szCs w:val="24"/>
+              </w:rPr>
+              <w:t>Event posting; manual RSVPs</w:t>
+            </w:r>
+          </w:p>
+        </w:tc>
+        <w:tc>
+          <w:tcPr>
+            <w:tcW w:w="1728" w:type="dxa"/>
+            <w:vAlign w:val="center"/>
+          </w:tcPr>
+          <w:p>
+            <w:pPr>
+              <w:jc w:val="center"/>
+              <w:cnfStyle w:val="000000000000" w:firstRow="0" w:lastRow="0" w:firstColumn="0" w:lastColumn="0" w:oddVBand="0" w:evenVBand="0" w:oddHBand="0" w:evenHBand="0" w:firstRowFirstColumn="0" w:firstRowLastColumn="0" w:lastRowFirstColumn="0" w:lastRowLastColumn="0"/>
+              <w:rPr>
+                <w:rFonts w:asciiTheme="majorBidi" w:hAnsiTheme="majorBidi" w:cstheme="majorBidi"/>
+                <w:sz w:val="24"/>
+                <w:szCs w:val="24"/>
+              </w:rPr>
+            </w:pPr>
+            <w:r>
+              <w:rPr>
+                <w:rFonts w:asciiTheme="majorBidi" w:hAnsiTheme="majorBidi" w:cstheme="majorBidi"/>
+                <w:sz w:val="24"/>
+                <w:szCs w:val="24"/>
+              </w:rPr>
+              <w:t>Calendar events; no personalized suggestions</w:t>
+            </w:r>
+          </w:p>
+        </w:tc>
+        <w:tc>
+          <w:tcPr>
+            <w:tcW w:w="3262" w:type="dxa"/>
+            <w:vAlign w:val="center"/>
+          </w:tcPr>
+          <w:p>
+            <w:pPr>
+              <w:jc w:val="center"/>
+              <w:cnfStyle w:val="000000000000" w:firstRow="0" w:lastRow="0" w:firstColumn="0" w:lastColumn="0" w:oddVBand="0" w:evenVBand="0" w:oddHBand="0" w:evenHBand="0" w:firstRowFirstColumn="0" w:firstRowLastColumn="0" w:lastRowFirstColumn="0" w:lastRowLastColumn="0"/>
+              <w:rPr>
+                <w:rFonts w:asciiTheme="majorBidi" w:hAnsiTheme="majorBidi" w:cstheme="majorBidi"/>
+                <w:sz w:val="24"/>
+                <w:szCs w:val="24"/>
+              </w:rPr>
+            </w:pPr>
+            <w:r>
+              <w:rPr>
+                <w:rFonts w:asciiTheme="majorBidi" w:hAnsiTheme="majorBidi" w:cstheme="majorBidi"/>
+                <w:sz w:val="24"/>
+                <w:szCs w:val="24"/>
+              </w:rPr>
+              <w:t>Full event planner, RSVPs, and calendar integration with AI-suggested events</w:t>
+            </w:r>
+          </w:p>
+        </w:tc>
+      </w:tr>
+      <w:tr>
+        <w:trPr>
+          <w:cnfStyle w:val="000000100000" w:firstRow="0" w:lastRow="0" w:firstColumn="0" w:lastColumn="0" w:oddVBand="0" w:evenVBand="0" w:oddHBand="1" w:evenHBand="0" w:firstRowFirstColumn="0" w:firstRowLastColumn="0" w:lastRowFirstColumn="0" w:lastRowLastColumn="0"/>
+        </w:trPr>
+        <w:tc>
+          <w:tcPr>
+            <w:cnfStyle w:val="001000000000" w:firstRow="0" w:lastRow="0" w:firstColumn="1" w:lastColumn="0" w:oddVBand="0" w:evenVBand="0" w:oddHBand="0" w:evenHBand="0" w:firstRowFirstColumn="0" w:firstRowLastColumn="0" w:lastRowFirstColumn="0" w:lastRowLastColumn="0"/>
+            <w:tcW w:w="2110" w:type="dxa"/>
+            <w:vAlign w:val="center"/>
+          </w:tcPr>
+          <w:p>
+            <w:pPr>
+              <w:rPr>
+                <w:rFonts w:asciiTheme="majorBidi" w:hAnsiTheme="majorBidi" w:cstheme="majorBidi"/>
+                <w:sz w:val="24"/>
+                <w:szCs w:val="24"/>
+              </w:rPr>
+            </w:pPr>
+            <w:r>
+              <w:rPr>
+                <w:rFonts w:asciiTheme="majorBidi" w:hAnsiTheme="majorBidi" w:cstheme="majorBidi"/>
+                <w:sz w:val="24"/>
+                <w:szCs w:val="24"/>
+              </w:rPr>
+              <w:t>Personalized Recommendations</w:t>
+            </w:r>
+          </w:p>
+        </w:tc>
+        <w:tc>
+          <w:tcPr>
+            <w:tcW w:w="1728" w:type="dxa"/>
+            <w:vAlign w:val="center"/>
+          </w:tcPr>
+          <w:p>
+            <w:pPr>
+              <w:jc w:val="center"/>
+              <w:cnfStyle w:val="000000100000" w:firstRow="0" w:lastRow="0" w:firstColumn="0" w:lastColumn="0" w:oddVBand="0" w:evenVBand="0" w:oddHBand="1" w:evenHBand="0" w:firstRowFirstColumn="0" w:firstRowLastColumn="0" w:lastRowFirstColumn="0" w:lastRowLastColumn="0"/>
+              <w:rPr>
+                <w:rFonts w:asciiTheme="majorBidi" w:hAnsiTheme="majorBidi" w:cstheme="majorBidi"/>
+                <w:sz w:val="24"/>
+                <w:szCs w:val="24"/>
+              </w:rPr>
+            </w:pPr>
+            <w:r>
+              <w:rPr>
+                <w:rFonts w:asciiTheme="majorBidi" w:hAnsiTheme="majorBidi" w:cstheme="majorBidi"/>
+                <w:sz w:val="24"/>
+                <w:szCs w:val="24"/>
+              </w:rPr>
+              <w:t>Absent</w:t>
+            </w:r>
+          </w:p>
+        </w:tc>
+        <w:tc>
+          <w:tcPr>
+            <w:tcW w:w="1787" w:type="dxa"/>
+            <w:vAlign w:val="center"/>
+          </w:tcPr>
+          <w:p>
+            <w:pPr>
+              <w:jc w:val="center"/>
+              <w:cnfStyle w:val="000000100000" w:firstRow="0" w:lastRow="0" w:firstColumn="0" w:lastColumn="0" w:oddVBand="0" w:evenVBand="0" w:oddHBand="1" w:evenHBand="0" w:firstRowFirstColumn="0" w:firstRowLastColumn="0" w:lastRowFirstColumn="0" w:lastRowLastColumn="0"/>
+              <w:rPr>
+                <w:rFonts w:asciiTheme="majorBidi" w:hAnsiTheme="majorBidi" w:cstheme="majorBidi"/>
+                <w:sz w:val="24"/>
+                <w:szCs w:val="24"/>
+              </w:rPr>
+            </w:pPr>
+            <w:r>
+              <w:rPr>
+                <w:rFonts w:asciiTheme="majorBidi" w:hAnsiTheme="majorBidi" w:cstheme="majorBidi"/>
+                <w:sz w:val="24"/>
+                <w:szCs w:val="24"/>
+              </w:rPr>
+              <w:t>Minimal personalization</w:t>
+            </w:r>
+          </w:p>
+        </w:tc>
+        <w:tc>
+          <w:tcPr>
+            <w:tcW w:w="1728" w:type="dxa"/>
+            <w:vAlign w:val="center"/>
+          </w:tcPr>
+          <w:p>
+            <w:pPr>
+              <w:jc w:val="center"/>
+              <w:cnfStyle w:val="000000100000" w:firstRow="0" w:lastRow="0" w:firstColumn="0" w:lastColumn="0" w:oddVBand="0" w:evenVBand="0" w:oddHBand="1" w:evenHBand="0" w:firstRowFirstColumn="0" w:firstRowLastColumn="0" w:lastRowFirstColumn="0" w:lastRowLastColumn="0"/>
+              <w:rPr>
+                <w:rFonts w:asciiTheme="majorBidi" w:hAnsiTheme="majorBidi" w:cstheme="majorBidi"/>
+                <w:sz w:val="24"/>
+                <w:szCs w:val="24"/>
+              </w:rPr>
+            </w:pPr>
+            <w:r>
+              <w:rPr>
+                <w:rFonts w:asciiTheme="majorBidi" w:hAnsiTheme="majorBidi" w:cstheme="majorBidi"/>
+                <w:sz w:val="24"/>
+                <w:szCs w:val="24"/>
+              </w:rPr>
+              <w:t>General notifications</w:t>
+            </w:r>
+          </w:p>
+        </w:tc>
+        <w:tc>
+          <w:tcPr>
+            <w:tcW w:w="3262" w:type="dxa"/>
+            <w:vAlign w:val="center"/>
+          </w:tcPr>
+          <w:p>
+            <w:pPr>
+              <w:jc w:val="center"/>
+              <w:cnfStyle w:val="000000100000" w:firstRow="0" w:lastRow="0" w:firstColumn="0" w:lastColumn="0" w:oddVBand="0" w:evenVBand="0" w:oddHBand="1" w:evenHBand="0" w:firstRowFirstColumn="0" w:firstRowLastColumn="0" w:lastRowFirstColumn="0" w:lastRowLastColumn="0"/>
+              <w:rPr>
+                <w:rFonts w:asciiTheme="majorBidi" w:hAnsiTheme="majorBidi" w:cstheme="majorBidi"/>
+                <w:sz w:val="24"/>
+                <w:szCs w:val="24"/>
+              </w:rPr>
+            </w:pPr>
+            <w:r>
+              <w:rPr>
+                <w:rFonts w:asciiTheme="majorBidi" w:hAnsiTheme="majorBidi" w:cstheme="majorBidi"/>
+                <w:sz w:val="24"/>
+                <w:szCs w:val="24"/>
+              </w:rPr>
+              <w:t>AI-driven personalized event and resource suggestions</w:t>
+            </w:r>
+          </w:p>
+        </w:tc>
+      </w:tr>
+      <w:tr>
+        <w:tc>
+          <w:tcPr>
+            <w:cnfStyle w:val="001000000000" w:firstRow="0" w:lastRow="0" w:firstColumn="1" w:lastColumn="0" w:oddVBand="0" w:evenVBand="0" w:oddHBand="0" w:evenHBand="0" w:firstRowFirstColumn="0" w:firstRowLastColumn="0" w:lastRowFirstColumn="0" w:lastRowLastColumn="0"/>
+            <w:tcW w:w="2110" w:type="dxa"/>
+            <w:vAlign w:val="center"/>
+          </w:tcPr>
+          <w:p>
+            <w:pPr>
+              <w:rPr>
+                <w:rFonts w:asciiTheme="majorBidi" w:hAnsiTheme="majorBidi" w:cstheme="majorBidi"/>
+                <w:sz w:val="24"/>
+                <w:szCs w:val="24"/>
+              </w:rPr>
+            </w:pPr>
+            <w:r>
+              <w:rPr>
+                <w:rFonts w:asciiTheme="majorBidi" w:hAnsiTheme="majorBidi" w:cstheme="majorBidi"/>
+                <w:sz w:val="24"/>
+                <w:szCs w:val="24"/>
+              </w:rPr>
+              <w:t>Resource Sharing Platform</w:t>
+            </w:r>
+          </w:p>
+        </w:tc>
+        <w:tc>
+          <w:tcPr>
+            <w:tcW w:w="1728" w:type="dxa"/>
+            <w:vAlign w:val="center"/>
+          </w:tcPr>
+          <w:p>
+            <w:pPr>
+              <w:jc w:val="center"/>
+              <w:cnfStyle w:val="000000000000" w:firstRow="0" w:lastRow="0" w:firstColumn="0" w:lastColumn="0" w:oddVBand="0" w:evenVBand="0" w:oddHBand="0" w:evenHBand="0" w:firstRowFirstColumn="0" w:firstRowLastColumn="0" w:lastRowFirstColumn="0" w:lastRowLastColumn="0"/>
+              <w:rPr>
+                <w:rFonts w:asciiTheme="majorBidi" w:hAnsiTheme="majorBidi" w:cstheme="majorBidi"/>
+                <w:sz w:val="24"/>
+                <w:szCs w:val="24"/>
+              </w:rPr>
+            </w:pPr>
+            <w:r>
+              <w:rPr>
+                <w:rFonts w:asciiTheme="majorBidi" w:hAnsiTheme="majorBidi" w:cstheme="majorBidi"/>
+                <w:sz w:val="24"/>
+                <w:szCs w:val="24"/>
+              </w:rPr>
+              <w:t>File uploads but poor organization</w:t>
+            </w:r>
+          </w:p>
+        </w:tc>
+        <w:tc>
+          <w:tcPr>
+            <w:tcW w:w="1787" w:type="dxa"/>
+            <w:vAlign w:val="center"/>
+          </w:tcPr>
+          <w:p>
+            <w:pPr>
+              <w:jc w:val="center"/>
+              <w:cnfStyle w:val="000000000000" w:firstRow="0" w:lastRow="0" w:firstColumn="0" w:lastColumn="0" w:oddVBand="0" w:evenVBand="0" w:oddHBand="0" w:evenHBand="0" w:firstRowFirstColumn="0" w:firstRowLastColumn="0" w:lastRowFirstColumn="0" w:lastRowLastColumn="0"/>
+              <w:rPr>
+                <w:rFonts w:asciiTheme="majorBidi" w:hAnsiTheme="majorBidi" w:cstheme="majorBidi"/>
+                <w:sz w:val="24"/>
+                <w:szCs w:val="24"/>
+              </w:rPr>
+            </w:pPr>
+            <w:r>
+              <w:rPr>
+                <w:rFonts w:asciiTheme="majorBidi" w:hAnsiTheme="majorBidi" w:cstheme="majorBidi"/>
+                <w:sz w:val="24"/>
+                <w:szCs w:val="24"/>
+              </w:rPr>
+              <w:t>File-sharing tools but not collaborative</w:t>
+            </w:r>
+          </w:p>
+        </w:tc>
+        <w:tc>
+          <w:tcPr>
+            <w:tcW w:w="1728" w:type="dxa"/>
+            <w:vAlign w:val="center"/>
+          </w:tcPr>
+          <w:p>
+            <w:pPr>
+              <w:jc w:val="center"/>
+              <w:cnfStyle w:val="000000000000" w:firstRow="0" w:lastRow="0" w:firstColumn="0" w:lastColumn="0" w:oddVBand="0" w:evenVBand="0" w:oddHBand="0" w:evenHBand="0" w:firstRowFirstColumn="0" w:firstRowLastColumn="0" w:lastRowFirstColumn="0" w:lastRowLastColumn="0"/>
+              <w:rPr>
+                <w:rFonts w:asciiTheme="majorBidi" w:hAnsiTheme="majorBidi" w:cstheme="majorBidi"/>
+                <w:sz w:val="24"/>
+                <w:szCs w:val="24"/>
+              </w:rPr>
+            </w:pPr>
+            <w:r>
+              <w:rPr>
+                <w:rFonts w:asciiTheme="majorBidi" w:hAnsiTheme="majorBidi" w:cstheme="majorBidi"/>
+                <w:sz w:val="24"/>
+                <w:szCs w:val="24"/>
+              </w:rPr>
+              <w:t>File sharing in teams</w:t>
+            </w:r>
+          </w:p>
+        </w:tc>
+        <w:tc>
+          <w:tcPr>
+            <w:tcW w:w="3262" w:type="dxa"/>
+            <w:vAlign w:val="center"/>
+          </w:tcPr>
+          <w:p>
+            <w:pPr>
+              <w:jc w:val="center"/>
+              <w:cnfStyle w:val="000000000000" w:firstRow="0" w:lastRow="0" w:firstColumn="0" w:lastColumn="0" w:oddVBand="0" w:evenVBand="0" w:oddHBand="0" w:evenHBand="0" w:firstRowFirstColumn="0" w:firstRowLastColumn="0" w:lastRowFirstColumn="0" w:lastRowLastColumn="0"/>
+              <w:rPr>
+                <w:rFonts w:asciiTheme="majorBidi" w:hAnsiTheme="majorBidi" w:cstheme="majorBidi"/>
+                <w:sz w:val="24"/>
+                <w:szCs w:val="24"/>
+              </w:rPr>
+            </w:pPr>
+            <w:r>
+              <w:rPr>
+                <w:rFonts w:asciiTheme="majorBidi" w:hAnsiTheme="majorBidi" w:cstheme="majorBidi"/>
+                <w:sz w:val="24"/>
+                <w:szCs w:val="24"/>
+              </w:rPr>
+              <w:t>Organized, categorized knowledge-sharing ecosystem</w:t>
+            </w:r>
+          </w:p>
+        </w:tc>
+      </w:tr>
+      <w:tr>
+        <w:trPr>
+          <w:cnfStyle w:val="000000100000" w:firstRow="0" w:lastRow="0" w:firstColumn="0" w:lastColumn="0" w:oddVBand="0" w:evenVBand="0" w:oddHBand="1" w:evenHBand="0" w:firstRowFirstColumn="0" w:firstRowLastColumn="0" w:lastRowFirstColumn="0" w:lastRowLastColumn="0"/>
+        </w:trPr>
+        <w:tc>
+          <w:tcPr>
+            <w:cnfStyle w:val="001000000000" w:firstRow="0" w:lastRow="0" w:firstColumn="1" w:lastColumn="0" w:oddVBand="0" w:evenVBand="0" w:oddHBand="0" w:evenHBand="0" w:firstRowFirstColumn="0" w:firstRowLastColumn="0" w:lastRowFirstColumn="0" w:lastRowLastColumn="0"/>
+            <w:tcW w:w="2110" w:type="dxa"/>
+            <w:vAlign w:val="center"/>
+          </w:tcPr>
+          <w:p>
+            <w:pPr>
+              <w:rPr>
+                <w:rFonts w:asciiTheme="majorBidi" w:hAnsiTheme="majorBidi" w:cstheme="majorBidi"/>
+                <w:sz w:val="24"/>
+                <w:szCs w:val="24"/>
+              </w:rPr>
+            </w:pPr>
+            <w:r>
+              <w:rPr>
+                <w:rFonts w:asciiTheme="majorBidi" w:hAnsiTheme="majorBidi" w:cstheme="majorBidi"/>
+                <w:sz w:val="24"/>
+                <w:szCs w:val="24"/>
+              </w:rPr>
+              <w:t>Mentorship Tools</w:t>
+            </w:r>
+          </w:p>
+        </w:tc>
+        <w:tc>
+          <w:tcPr>
+            <w:tcW w:w="1728" w:type="dxa"/>
+            <w:vAlign w:val="center"/>
+          </w:tcPr>
+          <w:p>
+            <w:pPr>
+              <w:jc w:val="center"/>
+              <w:cnfStyle w:val="000000100000" w:firstRow="0" w:lastRow="0" w:firstColumn="0" w:lastColumn="0" w:oddVBand="0" w:evenVBand="0" w:oddHBand="1" w:evenHBand="0" w:firstRowFirstColumn="0" w:firstRowLastColumn="0" w:lastRowFirstColumn="0" w:lastRowLastColumn="0"/>
+              <w:rPr>
+                <w:rFonts w:asciiTheme="majorBidi" w:hAnsiTheme="majorBidi" w:cstheme="majorBidi"/>
+                <w:sz w:val="24"/>
+                <w:szCs w:val="24"/>
+              </w:rPr>
+            </w:pPr>
+            <w:r>
+              <w:rPr>
+                <w:rFonts w:asciiTheme="majorBidi" w:hAnsiTheme="majorBidi" w:cstheme="majorBidi"/>
+                <w:sz w:val="24"/>
+                <w:szCs w:val="24"/>
+              </w:rPr>
+              <w:t>Non-existent</w:t>
+            </w:r>
+          </w:p>
+        </w:tc>
+        <w:tc>
+          <w:tcPr>
+            <w:tcW w:w="1787" w:type="dxa"/>
+            <w:vAlign w:val="center"/>
+          </w:tcPr>
+          <w:p>
+            <w:pPr>
+              <w:jc w:val="center"/>
+              <w:cnfStyle w:val="000000100000" w:firstRow="0" w:lastRow="0" w:firstColumn="0" w:lastColumn="0" w:oddVBand="0" w:evenVBand="0" w:oddHBand="1" w:evenHBand="0" w:firstRowFirstColumn="0" w:firstRowLastColumn="0" w:lastRowFirstColumn="0" w:lastRowLastColumn="0"/>
+              <w:rPr>
+                <w:rFonts w:asciiTheme="majorBidi" w:hAnsiTheme="majorBidi" w:cstheme="majorBidi"/>
+                <w:sz w:val="24"/>
+                <w:szCs w:val="24"/>
+              </w:rPr>
+            </w:pPr>
+            <w:r>
+              <w:rPr>
+                <w:rFonts w:asciiTheme="majorBidi" w:hAnsiTheme="majorBidi" w:cstheme="majorBidi"/>
+                <w:sz w:val="24"/>
+                <w:szCs w:val="24"/>
+              </w:rPr>
+              <w:t>Basic communication; no mentorship features</w:t>
+            </w:r>
+          </w:p>
+        </w:tc>
+        <w:tc>
+          <w:tcPr>
+            <w:tcW w:w="1728" w:type="dxa"/>
+            <w:vAlign w:val="center"/>
+          </w:tcPr>
+          <w:p>
+            <w:pPr>
+              <w:jc w:val="center"/>
+              <w:cnfStyle w:val="000000100000" w:firstRow="0" w:lastRow="0" w:firstColumn="0" w:lastColumn="0" w:oddVBand="0" w:evenVBand="0" w:oddHBand="1" w:evenHBand="0" w:firstRowFirstColumn="0" w:firstRowLastColumn="0" w:lastRowFirstColumn="0" w:lastRowLastColumn="0"/>
+              <w:rPr>
+                <w:rFonts w:asciiTheme="majorBidi" w:hAnsiTheme="majorBidi" w:cstheme="majorBidi"/>
+                <w:sz w:val="24"/>
+                <w:szCs w:val="24"/>
+              </w:rPr>
+            </w:pPr>
+            <w:r>
+              <w:rPr>
+                <w:rFonts w:asciiTheme="majorBidi" w:hAnsiTheme="majorBidi" w:cstheme="majorBidi"/>
+                <w:sz w:val="24"/>
+                <w:szCs w:val="24"/>
+              </w:rPr>
+              <w:t>Teams/Groups but lacks mentorship matching</w:t>
+            </w:r>
+          </w:p>
+        </w:tc>
+        <w:tc>
+          <w:tcPr>
+            <w:tcW w:w="3262" w:type="dxa"/>
+            <w:vAlign w:val="center"/>
+          </w:tcPr>
+          <w:p>
+            <w:pPr>
+              <w:jc w:val="center"/>
+              <w:cnfStyle w:val="000000100000" w:firstRow="0" w:lastRow="0" w:firstColumn="0" w:lastColumn="0" w:oddVBand="0" w:evenVBand="0" w:oddHBand="1" w:evenHBand="0" w:firstRowFirstColumn="0" w:firstRowLastColumn="0" w:lastRowFirstColumn="0" w:lastRowLastColumn="0"/>
+              <w:rPr>
+                <w:rFonts w:asciiTheme="majorBidi" w:hAnsiTheme="majorBidi" w:cstheme="majorBidi"/>
+                <w:sz w:val="24"/>
+                <w:szCs w:val="24"/>
+              </w:rPr>
+            </w:pPr>
+            <w:r>
+              <w:rPr>
+                <w:rFonts w:asciiTheme="majorBidi" w:hAnsiTheme="majorBidi" w:cstheme="majorBidi"/>
+                <w:sz w:val="24"/>
+                <w:szCs w:val="24"/>
+              </w:rPr>
+              <w:t>Built-in mentorship matching and direct messaging</w:t>
+            </w:r>
+          </w:p>
+        </w:tc>
+      </w:tr>
+      <w:tr>
+        <w:tc>
+          <w:tcPr>
+            <w:cnfStyle w:val="001000000000" w:firstRow="0" w:lastRow="0" w:firstColumn="1" w:lastColumn="0" w:oddVBand="0" w:evenVBand="0" w:oddHBand="0" w:evenHBand="0" w:firstRowFirstColumn="0" w:firstRowLastColumn="0" w:lastRowFirstColumn="0" w:lastRowLastColumn="0"/>
+            <w:tcW w:w="2110" w:type="dxa"/>
+            <w:vAlign w:val="center"/>
+          </w:tcPr>
+          <w:p>
+            <w:pPr>
+              <w:rPr>
+                <w:rFonts w:asciiTheme="majorBidi" w:hAnsiTheme="majorBidi" w:cstheme="majorBidi"/>
+                <w:sz w:val="24"/>
+                <w:szCs w:val="24"/>
+              </w:rPr>
+            </w:pPr>
+            <w:r>
+              <w:rPr>
+                <w:rFonts w:asciiTheme="majorBidi" w:hAnsiTheme="majorBidi" w:cstheme="majorBidi"/>
+                <w:sz w:val="24"/>
+                <w:szCs w:val="24"/>
+              </w:rPr>
+              <w:t>Real-Time Notifications</w:t>
+            </w:r>
+          </w:p>
+        </w:tc>
+        <w:tc>
+          <w:tcPr>
+            <w:tcW w:w="1728" w:type="dxa"/>
+            <w:vAlign w:val="center"/>
+          </w:tcPr>
+          <w:p>
+            <w:pPr>
+              <w:jc w:val="center"/>
+              <w:cnfStyle w:val="000000000000" w:firstRow="0" w:lastRow="0" w:firstColumn="0" w:lastColumn="0" w:oddVBand="0" w:evenVBand="0" w:oddHBand="0" w:evenHBand="0" w:firstRowFirstColumn="0" w:firstRowLastColumn="0" w:lastRowFirstColumn="0" w:lastRowLastColumn="0"/>
+              <w:rPr>
+                <w:rFonts w:asciiTheme="majorBidi" w:hAnsiTheme="majorBidi" w:cstheme="majorBidi"/>
+                <w:sz w:val="24"/>
+                <w:szCs w:val="24"/>
+              </w:rPr>
+            </w:pPr>
+            <w:r>
+              <w:rPr>
+                <w:rFonts w:asciiTheme="majorBidi" w:hAnsiTheme="majorBidi" w:cstheme="majorBidi"/>
+                <w:sz w:val="24"/>
+                <w:szCs w:val="24"/>
+              </w:rPr>
+              <w:t>Limited to email updates</w:t>
+            </w:r>
+          </w:p>
+        </w:tc>
+        <w:tc>
+          <w:tcPr>
+            <w:tcW w:w="1787" w:type="dxa"/>
+            <w:vAlign w:val="center"/>
+          </w:tcPr>
+          <w:p>
+            <w:pPr>
+              <w:jc w:val="center"/>
+              <w:cnfStyle w:val="000000000000" w:firstRow="0" w:lastRow="0" w:firstColumn="0" w:lastColumn="0" w:oddVBand="0" w:evenVBand="0" w:oddHBand="0" w:evenHBand="0" w:firstRowFirstColumn="0" w:firstRowLastColumn="0" w:lastRowFirstColumn="0" w:lastRowLastColumn="0"/>
+              <w:rPr>
+                <w:rFonts w:asciiTheme="majorBidi" w:hAnsiTheme="majorBidi" w:cstheme="majorBidi"/>
+                <w:sz w:val="24"/>
+                <w:szCs w:val="24"/>
+              </w:rPr>
+            </w:pPr>
+            <w:r>
+              <w:rPr>
+                <w:rFonts w:asciiTheme="majorBidi" w:hAnsiTheme="majorBidi" w:cstheme="majorBidi"/>
+                <w:sz w:val="24"/>
+                <w:szCs w:val="24"/>
+              </w:rPr>
+              <w:t>Push notifications (moderate)</w:t>
+            </w:r>
+          </w:p>
+        </w:tc>
+        <w:tc>
+          <w:tcPr>
+            <w:tcW w:w="1728" w:type="dxa"/>
+            <w:vAlign w:val="center"/>
+          </w:tcPr>
+          <w:p>
+            <w:pPr>
+              <w:jc w:val="center"/>
+              <w:cnfStyle w:val="000000000000" w:firstRow="0" w:lastRow="0" w:firstColumn="0" w:lastColumn="0" w:oddVBand="0" w:evenVBand="0" w:oddHBand="0" w:evenHBand="0" w:firstRowFirstColumn="0" w:firstRowLastColumn="0" w:lastRowFirstColumn="0" w:lastRowLastColumn="0"/>
+              <w:rPr>
+                <w:rFonts w:asciiTheme="majorBidi" w:hAnsiTheme="majorBidi" w:cstheme="majorBidi"/>
+                <w:sz w:val="24"/>
+                <w:szCs w:val="24"/>
+              </w:rPr>
+            </w:pPr>
+            <w:r>
+              <w:rPr>
+                <w:rFonts w:asciiTheme="majorBidi" w:hAnsiTheme="majorBidi" w:cstheme="majorBidi"/>
+                <w:sz w:val="24"/>
+                <w:szCs w:val="24"/>
+              </w:rPr>
+              <w:t>Notifications within Teams groups</w:t>
+            </w:r>
+          </w:p>
+        </w:tc>
+        <w:tc>
+          <w:tcPr>
+            <w:tcW w:w="3262" w:type="dxa"/>
+            <w:vAlign w:val="center"/>
+          </w:tcPr>
+          <w:p>
+            <w:pPr>
+              <w:jc w:val="center"/>
+              <w:cnfStyle w:val="000000000000" w:firstRow="0" w:lastRow="0" w:firstColumn="0" w:lastColumn="0" w:oddVBand="0" w:evenVBand="0" w:oddHBand="0" w:evenHBand="0" w:firstRowFirstColumn="0" w:firstRowLastColumn="0" w:lastRowFirstColumn="0" w:lastRowLastColumn="0"/>
+              <w:rPr>
+                <w:rFonts w:asciiTheme="majorBidi" w:hAnsiTheme="majorBidi" w:cstheme="majorBidi"/>
+                <w:sz w:val="24"/>
+                <w:szCs w:val="24"/>
+              </w:rPr>
+            </w:pPr>
+            <w:r>
+              <w:rPr>
+                <w:rFonts w:asciiTheme="majorBidi" w:hAnsiTheme="majorBidi" w:cstheme="majorBidi"/>
+                <w:sz w:val="24"/>
+                <w:szCs w:val="24"/>
+              </w:rPr>
+              <w:t>Centralized dashboard with real-time updates and notifications</w:t>
+            </w:r>
+          </w:p>
+        </w:tc>
+      </w:tr>
+      <w:tr>
+        <w:trPr>
+          <w:cnfStyle w:val="000000100000" w:firstRow="0" w:lastRow="0" w:firstColumn="0" w:lastColumn="0" w:oddVBand="0" w:evenVBand="0" w:oddHBand="1" w:evenHBand="0" w:firstRowFirstColumn="0" w:firstRowLastColumn="0" w:lastRowFirstColumn="0" w:lastRowLastColumn="0"/>
+        </w:trPr>
+        <w:tc>
+          <w:tcPr>
+            <w:cnfStyle w:val="001000000000" w:firstRow="0" w:lastRow="0" w:firstColumn="1" w:lastColumn="0" w:oddVBand="0" w:evenVBand="0" w:oddHBand="0" w:evenHBand="0" w:firstRowFirstColumn="0" w:firstRowLastColumn="0" w:lastRowFirstColumn="0" w:lastRowLastColumn="0"/>
+            <w:tcW w:w="2110" w:type="dxa"/>
+            <w:vAlign w:val="center"/>
+          </w:tcPr>
+          <w:p>
+            <w:pPr>
+              <w:rPr>
+                <w:rFonts w:asciiTheme="majorBidi" w:hAnsiTheme="majorBidi" w:cstheme="majorBidi"/>
+                <w:sz w:val="24"/>
+                <w:szCs w:val="24"/>
+              </w:rPr>
+            </w:pPr>
+            <w:r>
+              <w:rPr>
+                <w:rFonts w:asciiTheme="majorBidi" w:hAnsiTheme="majorBidi" w:cstheme="majorBidi"/>
+                <w:sz w:val="24"/>
+                <w:szCs w:val="24"/>
+              </w:rPr>
+              <w:t>Community Collaboration</w:t>
+            </w:r>
+          </w:p>
+        </w:tc>
+        <w:tc>
+          <w:tcPr>
+            <w:tcW w:w="1728" w:type="dxa"/>
+            <w:vAlign w:val="center"/>
+          </w:tcPr>
+          <w:p>
+            <w:pPr>
+              <w:jc w:val="center"/>
+              <w:cnfStyle w:val="000000100000" w:firstRow="0" w:lastRow="0" w:firstColumn="0" w:lastColumn="0" w:oddVBand="0" w:evenVBand="0" w:oddHBand="1" w:evenHBand="0" w:firstRowFirstColumn="0" w:firstRowLastColumn="0" w:lastRowFirstColumn="0" w:lastRowLastColumn="0"/>
+              <w:rPr>
+                <w:rFonts w:asciiTheme="majorBidi" w:hAnsiTheme="majorBidi" w:cstheme="majorBidi"/>
+                <w:sz w:val="24"/>
+                <w:szCs w:val="24"/>
+              </w:rPr>
+            </w:pPr>
+            <w:r>
+              <w:rPr>
+                <w:rFonts w:asciiTheme="majorBidi" w:hAnsiTheme="majorBidi" w:cstheme="majorBidi"/>
+                <w:sz w:val="24"/>
+                <w:szCs w:val="24"/>
+              </w:rPr>
+              <w:t>Basic forums for discussions</w:t>
+            </w:r>
+          </w:p>
+        </w:tc>
+        <w:tc>
+          <w:tcPr>
+            <w:tcW w:w="1787" w:type="dxa"/>
+            <w:vAlign w:val="center"/>
+          </w:tcPr>
+          <w:p>
+            <w:pPr>
+              <w:jc w:val="center"/>
+              <w:cnfStyle w:val="000000100000" w:firstRow="0" w:lastRow="0" w:firstColumn="0" w:lastColumn="0" w:oddVBand="0" w:evenVBand="0" w:oddHBand="1" w:evenHBand="0" w:firstRowFirstColumn="0" w:firstRowLastColumn="0" w:lastRowFirstColumn="0" w:lastRowLastColumn="0"/>
+              <w:rPr>
+                <w:rFonts w:asciiTheme="majorBidi" w:hAnsiTheme="majorBidi" w:cstheme="majorBidi"/>
+                <w:sz w:val="24"/>
+                <w:szCs w:val="24"/>
+              </w:rPr>
+            </w:pPr>
+            <w:r>
+              <w:rPr>
+                <w:rFonts w:asciiTheme="majorBidi" w:hAnsiTheme="majorBidi" w:cstheme="majorBidi"/>
+                <w:sz w:val="24"/>
+                <w:szCs w:val="24"/>
+              </w:rPr>
+              <w:t>Limited collaborative features</w:t>
+            </w:r>
+          </w:p>
+        </w:tc>
+        <w:tc>
+          <w:tcPr>
+            <w:tcW w:w="1728" w:type="dxa"/>
+            <w:vAlign w:val="center"/>
+          </w:tcPr>
+          <w:p>
+            <w:pPr>
+              <w:jc w:val="center"/>
+              <w:cnfStyle w:val="000000100000" w:firstRow="0" w:lastRow="0" w:firstColumn="0" w:lastColumn="0" w:oddVBand="0" w:evenVBand="0" w:oddHBand="1" w:evenHBand="0" w:firstRowFirstColumn="0" w:firstRowLastColumn="0" w:lastRowFirstColumn="0" w:lastRowLastColumn="0"/>
+              <w:rPr>
+                <w:rFonts w:asciiTheme="majorBidi" w:hAnsiTheme="majorBidi" w:cstheme="majorBidi"/>
+                <w:sz w:val="24"/>
+                <w:szCs w:val="24"/>
+              </w:rPr>
+            </w:pPr>
+            <w:r>
+              <w:rPr>
+                <w:rFonts w:asciiTheme="majorBidi" w:hAnsiTheme="majorBidi" w:cstheme="majorBidi"/>
+                <w:sz w:val="24"/>
+                <w:szCs w:val="24"/>
+              </w:rPr>
+              <w:t>Teams-based discussions</w:t>
+            </w:r>
+          </w:p>
+        </w:tc>
+        <w:tc>
+          <w:tcPr>
+            <w:tcW w:w="3262" w:type="dxa"/>
+            <w:vAlign w:val="center"/>
+          </w:tcPr>
+          <w:p>
+            <w:pPr>
+              <w:jc w:val="center"/>
+              <w:cnfStyle w:val="000000100000" w:firstRow="0" w:lastRow="0" w:firstColumn="0" w:lastColumn="0" w:oddVBand="0" w:evenVBand="0" w:oddHBand="1" w:evenHBand="0" w:firstRowFirstColumn="0" w:firstRowLastColumn="0" w:lastRowFirstColumn="0" w:lastRowLastColumn="0"/>
+              <w:rPr>
+                <w:rFonts w:asciiTheme="majorBidi" w:hAnsiTheme="majorBidi" w:cstheme="majorBidi"/>
+                <w:sz w:val="24"/>
+                <w:szCs w:val="24"/>
+              </w:rPr>
+            </w:pPr>
+            <w:r>
+              <w:rPr>
+                <w:rFonts w:asciiTheme="majorBidi" w:hAnsiTheme="majorBidi" w:cstheme="majorBidi"/>
+                <w:sz w:val="24"/>
+                <w:szCs w:val="24"/>
+              </w:rPr>
+              <w:t>Dynamic forums for collaboration and resource sharing</w:t>
+            </w:r>
+          </w:p>
+        </w:tc>
+      </w:tr>
+      <w:tr>
+        <w:tc>
+          <w:tcPr>
+            <w:cnfStyle w:val="001000000000" w:firstRow="0" w:lastRow="0" w:firstColumn="1" w:lastColumn="0" w:oddVBand="0" w:evenVBand="0" w:oddHBand="0" w:evenHBand="0" w:firstRowFirstColumn="0" w:firstRowLastColumn="0" w:lastRowFirstColumn="0" w:lastRowLastColumn="0"/>
+            <w:tcW w:w="2110" w:type="dxa"/>
+            <w:vAlign w:val="center"/>
+          </w:tcPr>
+          <w:p>
+            <w:pPr>
+              <w:rPr>
+                <w:rFonts w:asciiTheme="majorBidi" w:hAnsiTheme="majorBidi" w:cstheme="majorBidi"/>
+                <w:sz w:val="24"/>
+                <w:szCs w:val="24"/>
+              </w:rPr>
+            </w:pPr>
+            <w:r>
+              <w:rPr>
+                <w:rFonts w:asciiTheme="majorBidi" w:hAnsiTheme="majorBidi" w:cstheme="majorBidi"/>
+                <w:sz w:val="24"/>
+                <w:szCs w:val="24"/>
+              </w:rPr>
+              <w:t>Student Affairs Integration</w:t>
+            </w:r>
+          </w:p>
+        </w:tc>
+        <w:tc>
+          <w:tcPr>
+            <w:tcW w:w="1728" w:type="dxa"/>
+            <w:vAlign w:val="center"/>
+          </w:tcPr>
+          <w:p>
+            <w:pPr>
+              <w:jc w:val="center"/>
+              <w:cnfStyle w:val="000000000000" w:firstRow="0" w:lastRow="0" w:firstColumn="0" w:lastColumn="0" w:oddVBand="0" w:evenVBand="0" w:oddHBand="0" w:evenHBand="0" w:firstRowFirstColumn="0" w:firstRowLastColumn="0" w:lastRowFirstColumn="0" w:lastRowLastColumn="0"/>
+              <w:rPr>
+                <w:rFonts w:asciiTheme="majorBidi" w:hAnsiTheme="majorBidi" w:cstheme="majorBidi"/>
+                <w:sz w:val="24"/>
+                <w:szCs w:val="24"/>
+              </w:rPr>
+            </w:pPr>
+            <w:r>
+              <w:rPr>
+                <w:rFonts w:asciiTheme="majorBidi" w:hAnsiTheme="majorBidi" w:cstheme="majorBidi"/>
+                <w:sz w:val="24"/>
+                <w:szCs w:val="24"/>
+              </w:rPr>
+              <w:t>Not integrated; manual processes</w:t>
+            </w:r>
+          </w:p>
+        </w:tc>
+        <w:tc>
+          <w:tcPr>
+            <w:tcW w:w="1787" w:type="dxa"/>
+            <w:vAlign w:val="center"/>
+          </w:tcPr>
+          <w:p>
+            <w:pPr>
+              <w:jc w:val="center"/>
+              <w:cnfStyle w:val="000000000000" w:firstRow="0" w:lastRow="0" w:firstColumn="0" w:lastColumn="0" w:oddVBand="0" w:evenVBand="0" w:oddHBand="0" w:evenHBand="0" w:firstRowFirstColumn="0" w:firstRowLastColumn="0" w:lastRowFirstColumn="0" w:lastRowLastColumn="0"/>
+              <w:rPr>
+                <w:rFonts w:asciiTheme="majorBidi" w:hAnsiTheme="majorBidi" w:cstheme="majorBidi"/>
+                <w:sz w:val="24"/>
+                <w:szCs w:val="24"/>
+              </w:rPr>
+            </w:pPr>
+            <w:r>
+              <w:rPr>
+                <w:rFonts w:asciiTheme="majorBidi" w:hAnsiTheme="majorBidi" w:cstheme="majorBidi"/>
+                <w:sz w:val="24"/>
+                <w:szCs w:val="24"/>
+              </w:rPr>
+              <w:t>Minimal integration</w:t>
+            </w:r>
+          </w:p>
+        </w:tc>
+        <w:tc>
+          <w:tcPr>
+            <w:tcW w:w="1728" w:type="dxa"/>
+            <w:vAlign w:val="center"/>
+          </w:tcPr>
+          <w:p>
+            <w:pPr>
+              <w:jc w:val="center"/>
+              <w:cnfStyle w:val="000000000000" w:firstRow="0" w:lastRow="0" w:firstColumn="0" w:lastColumn="0" w:oddVBand="0" w:evenVBand="0" w:oddHBand="0" w:evenHBand="0" w:firstRowFirstColumn="0" w:firstRowLastColumn="0" w:lastRowFirstColumn="0" w:lastRowLastColumn="0"/>
+              <w:rPr>
+                <w:rFonts w:asciiTheme="majorBidi" w:hAnsiTheme="majorBidi" w:cstheme="majorBidi"/>
+                <w:sz w:val="24"/>
+                <w:szCs w:val="24"/>
+              </w:rPr>
+            </w:pPr>
+            <w:r>
+              <w:rPr>
+                <w:rFonts w:asciiTheme="majorBidi" w:hAnsiTheme="majorBidi" w:cstheme="majorBidi"/>
+                <w:sz w:val="24"/>
+                <w:szCs w:val="24"/>
+              </w:rPr>
+              <w:t>Requires external tools</w:t>
+            </w:r>
+          </w:p>
+        </w:tc>
+        <w:tc>
+          <w:tcPr>
+            <w:tcW w:w="3262" w:type="dxa"/>
+            <w:vAlign w:val="center"/>
+          </w:tcPr>
+          <w:p>
+            <w:pPr>
+              <w:jc w:val="center"/>
+              <w:cnfStyle w:val="000000000000" w:firstRow="0" w:lastRow="0" w:firstColumn="0" w:lastColumn="0" w:oddVBand="0" w:evenVBand="0" w:oddHBand="0" w:evenHBand="0" w:firstRowFirstColumn="0" w:firstRowLastColumn="0" w:lastRowFirstColumn="0" w:lastRowLastColumn="0"/>
+              <w:rPr>
+                <w:rFonts w:asciiTheme="majorBidi" w:hAnsiTheme="majorBidi" w:cstheme="majorBidi"/>
+                <w:sz w:val="24"/>
+                <w:szCs w:val="24"/>
+              </w:rPr>
+            </w:pPr>
+            <w:r>
+              <w:rPr>
+                <w:rFonts w:asciiTheme="majorBidi" w:hAnsiTheme="majorBidi" w:cstheme="majorBidi"/>
+                <w:sz w:val="24"/>
+                <w:szCs w:val="24"/>
+              </w:rPr>
+              <w:t>Unified student affairs announcements and requirement updates</w:t>
+            </w:r>
+          </w:p>
+        </w:tc>
+      </w:tr>
+    </w:tbl>
+    <w:p/>
+    <w:p>
+      <w:pPr>
+        <w:pStyle w:val="Heading2"/>
+      </w:pPr>
+      <w:r>
+        <w:t>Summary of the Comparison</w:t>
+      </w:r>
+    </w:p>
+    <w:p>
+      <w:pPr>
+        <w:pStyle w:val="ListParagraph"/>
+        <w:numPr>
+          <w:ilvl w:val="0"/>
+          <w:numId w:val="13"/>
+        </w:numPr>
+        <w:rPr>
+          <w:rFonts w:asciiTheme="majorBidi" w:hAnsiTheme="majorBidi" w:cstheme="majorBidi"/>
+          <w:sz w:val="24"/>
+          <w:szCs w:val="24"/>
+        </w:rPr>
+      </w:pPr>
+      <w:r>
+        <w:rPr>
+          <w:rFonts w:asciiTheme="majorBidi" w:hAnsiTheme="majorBidi" w:cstheme="majorBidi"/>
+          <w:sz w:val="24"/>
+          <w:szCs w:val="24"/>
+        </w:rPr>
+        <w:t>Moodle</w:t>
+      </w:r>
+      <w:r>
+        <w:rPr>
+          <w:rFonts w:asciiTheme="majorBidi" w:hAnsiTheme="majorBidi" w:cstheme="majorBidi"/>
+          <w:sz w:val="24"/>
+          <w:szCs w:val="24"/>
+        </w:rPr>
+        <w:t xml:space="preserve">: </w:t>
+      </w:r>
+    </w:p>
+    <w:p>
+      <w:pPr>
+        <w:pStyle w:val="ListParagraph"/>
+        <w:numPr>
+          <w:ilvl w:val="0"/>
+          <w:numId w:val="14"/>
+        </w:numPr>
+        <w:rPr>
+          <w:rFonts w:asciiTheme="majorBidi" w:hAnsiTheme="majorBidi" w:cstheme="majorBidi"/>
+          <w:sz w:val="24"/>
+          <w:szCs w:val="24"/>
+        </w:rPr>
+      </w:pPr>
+      <w:r>
+        <w:rPr>
+          <w:rFonts w:asciiTheme="majorBidi" w:hAnsiTheme="majorBidi" w:cstheme="majorBidi"/>
+          <w:sz w:val="24"/>
+          <w:szCs w:val="24"/>
+        </w:rPr>
+        <w:t>Strong in course delivery and file sharing but lacks advanced collaboration tools, AI integration, and mentorship features.</w:t>
+      </w:r>
+    </w:p>
+    <w:p>
+      <w:pPr>
+        <w:pStyle w:val="ListParagraph"/>
+        <w:numPr>
+          <w:ilvl w:val="0"/>
+          <w:numId w:val="13"/>
+        </w:numPr>
+        <w:rPr>
+          <w:rFonts w:asciiTheme="majorBidi" w:hAnsiTheme="majorBidi" w:cstheme="majorBidi"/>
+          <w:sz w:val="24"/>
+          <w:szCs w:val="24"/>
+        </w:rPr>
+      </w:pPr>
+      <w:r>
+        <w:rPr>
+          <w:rFonts w:asciiTheme="majorBidi" w:hAnsiTheme="majorBidi" w:cstheme="majorBidi"/>
+          <w:sz w:val="24"/>
+          <w:szCs w:val="24"/>
+        </w:rPr>
+        <w:t>Blackboard Learn:</w:t>
+      </w:r>
+    </w:p>
+    <w:p>
+      <w:pPr>
+        <w:pStyle w:val="ListParagraph"/>
+        <w:numPr>
+          <w:ilvl w:val="0"/>
+          <w:numId w:val="14"/>
+        </w:numPr>
+        <w:rPr>
+          <w:rFonts w:asciiTheme="majorBidi" w:hAnsiTheme="majorBidi" w:cstheme="majorBidi"/>
+          <w:sz w:val="24"/>
+          <w:szCs w:val="24"/>
+        </w:rPr>
+      </w:pPr>
+      <w:r>
+        <w:rPr>
+          <w:rFonts w:asciiTheme="majorBidi" w:hAnsiTheme="majorBidi" w:cstheme="majorBidi"/>
+          <w:sz w:val="24"/>
+          <w:szCs w:val="24"/>
+        </w:rPr>
+        <w:t>A more feature-rich LMS compared to Moodle but still falls short in personalized recommendations and mentorship tools.</w:t>
+      </w:r>
+    </w:p>
+    <w:p>
+      <w:pPr>
+        <w:pStyle w:val="ListParagraph"/>
+        <w:numPr>
+          <w:ilvl w:val="0"/>
+          <w:numId w:val="13"/>
+        </w:numPr>
+        <w:rPr>
+          <w:rFonts w:asciiTheme="majorBidi" w:hAnsiTheme="majorBidi" w:cstheme="majorBidi"/>
+          <w:sz w:val="24"/>
+          <w:szCs w:val="24"/>
+        </w:rPr>
+      </w:pPr>
+      <w:r>
+        <w:rPr>
+          <w:rFonts w:asciiTheme="majorBidi" w:hAnsiTheme="majorBidi" w:cstheme="majorBidi"/>
+          <w:sz w:val="24"/>
+          <w:szCs w:val="24"/>
+        </w:rPr>
+        <w:t>Microsoft Teams for Education:</w:t>
+      </w:r>
+    </w:p>
+    <w:p>
+      <w:pPr>
+        <w:pStyle w:val="ListParagraph"/>
+        <w:numPr>
+          <w:ilvl w:val="0"/>
+          <w:numId w:val="14"/>
+        </w:numPr>
+        <w:rPr>
+          <w:rFonts w:asciiTheme="majorBidi" w:hAnsiTheme="majorBidi" w:cstheme="majorBidi"/>
+          <w:sz w:val="24"/>
+          <w:szCs w:val="24"/>
+        </w:rPr>
+      </w:pPr>
+      <w:r>
+        <w:rPr>
+          <w:rFonts w:asciiTheme="majorBidi" w:hAnsiTheme="majorBidi" w:cstheme="majorBidi"/>
+          <w:sz w:val="24"/>
+          <w:szCs w:val="24"/>
+        </w:rPr>
+        <w:t>Excellent for team communication and collaboration but not tailored for student affairs or mentorship systems. AI-powered recommendations and event planning are absent.</w:t>
+      </w:r>
+    </w:p>
+    <w:p>
+      <w:pPr>
+        <w:pStyle w:val="ListParagraph"/>
+        <w:numPr>
+          <w:ilvl w:val="0"/>
+          <w:numId w:val="13"/>
+        </w:numPr>
+        <w:rPr>
+          <w:rFonts w:asciiTheme="majorBidi" w:hAnsiTheme="majorBidi" w:cstheme="majorBidi"/>
+          <w:sz w:val="24"/>
+          <w:szCs w:val="24"/>
+        </w:rPr>
+      </w:pPr>
+      <w:r>
+        <w:rPr>
+          <w:rFonts w:asciiTheme="majorBidi" w:hAnsiTheme="majorBidi" w:cstheme="majorBidi"/>
+          <w:sz w:val="24"/>
+          <w:szCs w:val="24"/>
+        </w:rPr>
+        <w:t xml:space="preserve"> Proposed Student Portal:</w:t>
+      </w:r>
+    </w:p>
+    <w:p>
+      <w:pPr>
+        <w:pStyle w:val="ListParagraph"/>
+        <w:numPr>
+          <w:ilvl w:val="0"/>
+          <w:numId w:val="14"/>
+        </w:numPr>
+        <w:rPr>
+          <w:rFonts w:asciiTheme="majorBidi" w:hAnsiTheme="majorBidi" w:cstheme="majorBidi"/>
+          <w:sz w:val="24"/>
+          <w:szCs w:val="24"/>
+        </w:rPr>
+      </w:pPr>
+      <w:r>
+        <w:rPr>
+          <w:rFonts w:asciiTheme="majorBidi" w:hAnsiTheme="majorBidi" w:cstheme="majorBidi"/>
+          <w:sz w:val="24"/>
+          <w:szCs w:val="24"/>
+        </w:rPr>
+        <w:t>Combines the strengths of existing solutions while addressing their limitations:</w:t>
+      </w:r>
+    </w:p>
+    <w:p>
+      <w:pPr>
+        <w:pStyle w:val="ListParagraph"/>
+        <w:numPr>
+          <w:ilvl w:val="1"/>
+          <w:numId w:val="14"/>
+        </w:numPr>
+        <w:rPr>
+          <w:rFonts w:asciiTheme="majorBidi" w:hAnsiTheme="majorBidi" w:cstheme="majorBidi"/>
+          <w:sz w:val="24"/>
+          <w:szCs w:val="24"/>
+        </w:rPr>
+      </w:pPr>
+      <w:r>
+        <w:rPr>
+          <w:rFonts w:asciiTheme="majorBidi" w:hAnsiTheme="majorBidi" w:cstheme="majorBidi"/>
+          <w:sz w:val="24"/>
+          <w:szCs w:val="24"/>
+        </w:rPr>
+        <w:t>Integrated AI chatbot for automated support.</w:t>
+      </w:r>
+    </w:p>
+    <w:p>
+      <w:pPr>
+        <w:pStyle w:val="ListParagraph"/>
+        <w:numPr>
+          <w:ilvl w:val="1"/>
+          <w:numId w:val="14"/>
+        </w:numPr>
+        <w:rPr>
+          <w:rFonts w:asciiTheme="majorBidi" w:hAnsiTheme="majorBidi" w:cstheme="majorBidi"/>
+          <w:sz w:val="24"/>
+          <w:szCs w:val="24"/>
+        </w:rPr>
+      </w:pPr>
+      <w:r>
+        <w:rPr>
+          <w:rFonts w:asciiTheme="majorBidi" w:hAnsiTheme="majorBidi" w:cstheme="majorBidi"/>
+          <w:sz w:val="24"/>
+          <w:szCs w:val="24"/>
+        </w:rPr>
+        <w:t>Event planning and calendar tools with personalized suggestions.</w:t>
+      </w:r>
+    </w:p>
+    <w:p>
+      <w:pPr>
+        <w:pStyle w:val="ListParagraph"/>
+        <w:numPr>
+          <w:ilvl w:val="1"/>
+          <w:numId w:val="14"/>
+        </w:numPr>
+        <w:rPr>
+          <w:rFonts w:asciiTheme="majorBidi" w:hAnsiTheme="majorBidi" w:cstheme="majorBidi"/>
+          <w:sz w:val="24"/>
+          <w:szCs w:val="24"/>
+        </w:rPr>
+      </w:pPr>
+      <w:r>
+        <w:rPr>
+          <w:rFonts w:asciiTheme="majorBidi" w:hAnsiTheme="majorBidi" w:cstheme="majorBidi"/>
+          <w:sz w:val="24"/>
+          <w:szCs w:val="24"/>
+        </w:rPr>
+        <w:lastRenderedPageBreak/>
+        <w:t>Mentorship tools for student guidance.</w:t>
+      </w:r>
+    </w:p>
+    <w:p>
+      <w:pPr>
+        <w:pStyle w:val="ListParagraph"/>
+        <w:numPr>
+          <w:ilvl w:val="1"/>
+          <w:numId w:val="14"/>
+        </w:numPr>
+        <w:rPr>
+          <w:rFonts w:asciiTheme="majorBidi" w:hAnsiTheme="majorBidi" w:cstheme="majorBidi"/>
+          <w:sz w:val="24"/>
+          <w:szCs w:val="24"/>
+        </w:rPr>
+      </w:pPr>
+      <w:r>
+        <w:rPr>
+          <w:rFonts w:asciiTheme="majorBidi" w:hAnsiTheme="majorBidi" w:cstheme="majorBidi"/>
+          <w:sz w:val="24"/>
+          <w:szCs w:val="24"/>
+        </w:rPr>
+        <w:t>A knowledge-sharing ecosystem with effective organization.</w:t>
+      </w:r>
+    </w:p>
+    <w:p>
+      <w:pPr>
+        <w:pStyle w:val="ListParagraph"/>
+        <w:numPr>
+          <w:ilvl w:val="1"/>
+          <w:numId w:val="14"/>
+        </w:numPr>
+        <w:rPr>
+          <w:rFonts w:asciiTheme="majorBidi" w:hAnsiTheme="majorBidi" w:cstheme="majorBidi"/>
+          <w:sz w:val="24"/>
+          <w:szCs w:val="24"/>
+        </w:rPr>
+      </w:pPr>
+      <w:r>
+        <w:rPr>
+          <w:rFonts w:asciiTheme="majorBidi" w:hAnsiTheme="majorBidi" w:cstheme="majorBidi"/>
+          <w:sz w:val="24"/>
+          <w:szCs w:val="24"/>
+        </w:rPr>
+        <w:t xml:space="preserve"> Unified real-time notifications and student affairs integration.</w:t>
+      </w:r>
+      <w:r>
+        <w:rPr>
+          <w:rFonts w:asciiTheme="majorBidi" w:hAnsiTheme="majorBidi" w:cstheme="majorBidi"/>
+          <w:sz w:val="24"/>
+          <w:szCs w:val="24"/>
+        </w:rPr>
+        <w:br/>
+      </w:r>
+    </w:p>
+    <w:p>
+      <w:pPr>
+        <w:rPr>
+          <w:rFonts w:asciiTheme="majorBidi" w:hAnsiTheme="majorBidi" w:cstheme="majorBidi"/>
+          <w:sz w:val="24"/>
+          <w:szCs w:val="24"/>
+        </w:rPr>
+      </w:pPr>
+    </w:p>
     <w:sectPr>
       <w:footerReference w:type="default" r:id="rId7"/>
       <w:pgSz w:w="12240" w:h="15840"/>
@@ -3914,6 +5357,95 @@
     </w:lvl>
   </w:abstractNum>
   <w:abstractNum w:abstractNumId="1" w15:restartNumberingAfterBreak="0">
+    <w:nsid w:val="016B2428"/>
+    <w:multiLevelType w:val="hybridMultilevel"/>
+    <w:tmpl w:val="DDCA1688"/>
+    <w:lvl w:ilvl="0" w:tplc="FFFFFFFF">
+      <w:start w:val="1"/>
+      <w:numFmt w:val="decimal"/>
+      <w:lvlText w:val="%1."/>
+      <w:lvlJc w:val="left"/>
+      <w:pPr>
+        <w:ind w:left="720" w:hanging="360"/>
+      </w:pPr>
+      <w:rPr>
+        <w:rFonts w:hint="default"/>
+      </w:rPr>
+    </w:lvl>
+    <w:lvl w:ilvl="1" w:tplc="FFFFFFFF" w:tentative="1">
+      <w:start w:val="1"/>
+      <w:numFmt w:val="lowerLetter"/>
+      <w:lvlText w:val="%2."/>
+      <w:lvlJc w:val="left"/>
+      <w:pPr>
+        <w:ind w:left="1440" w:hanging="360"/>
+      </w:pPr>
+    </w:lvl>
+    <w:lvl w:ilvl="2" w:tplc="FFFFFFFF" w:tentative="1">
+      <w:start w:val="1"/>
+      <w:numFmt w:val="lowerRoman"/>
+      <w:lvlText w:val="%3."/>
+      <w:lvlJc w:val="right"/>
+      <w:pPr>
+        <w:ind w:left="2160" w:hanging="180"/>
+      </w:pPr>
+    </w:lvl>
+    <w:lvl w:ilvl="3" w:tplc="FFFFFFFF" w:tentative="1">
+      <w:start w:val="1"/>
+      <w:numFmt w:val="decimal"/>
+      <w:lvlText w:val="%4."/>
+      <w:lvlJc w:val="left"/>
+      <w:pPr>
+        <w:ind w:left="2880" w:hanging="360"/>
+      </w:pPr>
+    </w:lvl>
+    <w:lvl w:ilvl="4" w:tplc="FFFFFFFF" w:tentative="1">
+      <w:start w:val="1"/>
+      <w:numFmt w:val="lowerLetter"/>
+      <w:lvlText w:val="%5."/>
+      <w:lvlJc w:val="left"/>
+      <w:pPr>
+        <w:ind w:left="3600" w:hanging="360"/>
+      </w:pPr>
+    </w:lvl>
+    <w:lvl w:ilvl="5" w:tplc="FFFFFFFF" w:tentative="1">
+      <w:start w:val="1"/>
+      <w:numFmt w:val="lowerRoman"/>
+      <w:lvlText w:val="%6."/>
+      <w:lvlJc w:val="right"/>
+      <w:pPr>
+        <w:ind w:left="4320" w:hanging="180"/>
+      </w:pPr>
+    </w:lvl>
+    <w:lvl w:ilvl="6" w:tplc="FFFFFFFF" w:tentative="1">
+      <w:start w:val="1"/>
+      <w:numFmt w:val="decimal"/>
+      <w:lvlText w:val="%7."/>
+      <w:lvlJc w:val="left"/>
+      <w:pPr>
+        <w:ind w:left="5040" w:hanging="360"/>
+      </w:pPr>
+    </w:lvl>
+    <w:lvl w:ilvl="7" w:tplc="FFFFFFFF" w:tentative="1">
+      <w:start w:val="1"/>
+      <w:numFmt w:val="lowerLetter"/>
+      <w:lvlText w:val="%8."/>
+      <w:lvlJc w:val="left"/>
+      <w:pPr>
+        <w:ind w:left="5760" w:hanging="360"/>
+      </w:pPr>
+    </w:lvl>
+    <w:lvl w:ilvl="8" w:tplc="FFFFFFFF" w:tentative="1">
+      <w:start w:val="1"/>
+      <w:numFmt w:val="lowerRoman"/>
+      <w:lvlText w:val="%9."/>
+      <w:lvlJc w:val="right"/>
+      <w:pPr>
+        <w:ind w:left="6480" w:hanging="180"/>
+      </w:pPr>
+    </w:lvl>
+  </w:abstractNum>
+  <w:abstractNum w:abstractNumId="2" w15:restartNumberingAfterBreak="0">
     <w:nsid w:val="09507605"/>
     <w:multiLevelType w:val="hybridMultilevel"/>
     <w:tmpl w:val="E3943948"/>
@@ -4026,7 +5558,7 @@
       </w:rPr>
     </w:lvl>
   </w:abstractNum>
-  <w:abstractNum w:abstractNumId="2" w15:restartNumberingAfterBreak="0">
+  <w:abstractNum w:abstractNumId="3" w15:restartNumberingAfterBreak="0">
     <w:nsid w:val="10EF5D44"/>
     <w:multiLevelType w:val="hybridMultilevel"/>
     <w:tmpl w:val="82F46528"/>
@@ -4139,7 +5671,7 @@
       </w:rPr>
     </w:lvl>
   </w:abstractNum>
-  <w:abstractNum w:abstractNumId="3" w15:restartNumberingAfterBreak="0">
+  <w:abstractNum w:abstractNumId="4" w15:restartNumberingAfterBreak="0">
     <w:nsid w:val="304F152F"/>
     <w:multiLevelType w:val="hybridMultilevel"/>
     <w:tmpl w:val="AF0CFAB2"/>
@@ -4252,7 +5784,7 @@
       </w:rPr>
     </w:lvl>
   </w:abstractNum>
-  <w:abstractNum w:abstractNumId="4" w15:restartNumberingAfterBreak="0">
+  <w:abstractNum w:abstractNumId="5" w15:restartNumberingAfterBreak="0">
     <w:nsid w:val="3753252A"/>
     <w:multiLevelType w:val="hybridMultilevel"/>
     <w:tmpl w:val="052E0CE8"/>
@@ -4365,7 +5897,7 @@
       </w:rPr>
     </w:lvl>
   </w:abstractNum>
-  <w:abstractNum w:abstractNumId="5" w15:restartNumberingAfterBreak="0">
+  <w:abstractNum w:abstractNumId="6" w15:restartNumberingAfterBreak="0">
     <w:nsid w:val="3FEE414E"/>
     <w:multiLevelType w:val="hybridMultilevel"/>
     <w:tmpl w:val="0E88DA18"/>
@@ -4478,7 +6010,7 @@
       </w:rPr>
     </w:lvl>
   </w:abstractNum>
-  <w:abstractNum w:abstractNumId="6" w15:restartNumberingAfterBreak="0">
+  <w:abstractNum w:abstractNumId="7" w15:restartNumberingAfterBreak="0">
     <w:nsid w:val="642E08F2"/>
     <w:multiLevelType w:val="hybridMultilevel"/>
     <w:tmpl w:val="CA884BD8"/>
@@ -4591,7 +6123,7 @@
       </w:rPr>
     </w:lvl>
   </w:abstractNum>
-  <w:abstractNum w:abstractNumId="7" w15:restartNumberingAfterBreak="0">
+  <w:abstractNum w:abstractNumId="8" w15:restartNumberingAfterBreak="0">
     <w:nsid w:val="64537D64"/>
     <w:multiLevelType w:val="hybridMultilevel"/>
     <w:tmpl w:val="576430F0"/>
@@ -4704,7 +6236,7 @@
       </w:rPr>
     </w:lvl>
   </w:abstractNum>
-  <w:abstractNum w:abstractNumId="8" w15:restartNumberingAfterBreak="0">
+  <w:abstractNum w:abstractNumId="9" w15:restartNumberingAfterBreak="0">
     <w:nsid w:val="67130E76"/>
     <w:multiLevelType w:val="hybridMultilevel"/>
     <w:tmpl w:val="867A7874"/>
@@ -4817,7 +6349,7 @@
       </w:rPr>
     </w:lvl>
   </w:abstractNum>
-  <w:abstractNum w:abstractNumId="9" w15:restartNumberingAfterBreak="0">
+  <w:abstractNum w:abstractNumId="10" w15:restartNumberingAfterBreak="0">
     <w:nsid w:val="6A505DA8"/>
     <w:multiLevelType w:val="hybridMultilevel"/>
     <w:tmpl w:val="A0D6C426"/>
@@ -4930,7 +6462,7 @@
       </w:rPr>
     </w:lvl>
   </w:abstractNum>
-  <w:abstractNum w:abstractNumId="10" w15:restartNumberingAfterBreak="0">
+  <w:abstractNum w:abstractNumId="11" w15:restartNumberingAfterBreak="0">
     <w:nsid w:val="79C143D4"/>
     <w:multiLevelType w:val="hybridMultilevel"/>
     <w:tmpl w:val="D5DE3F14"/>
@@ -5043,10 +6575,123 @@
       </w:rPr>
     </w:lvl>
   </w:abstractNum>
-  <w:abstractNum w:abstractNumId="11" w15:restartNumberingAfterBreak="0">
+  <w:abstractNum w:abstractNumId="12" w15:restartNumberingAfterBreak="0">
+    <w:nsid w:val="7FA40BE0"/>
+    <w:multiLevelType w:val="hybridMultilevel"/>
+    <w:tmpl w:val="BE52F9E4"/>
+    <w:lvl w:ilvl="0" w:tplc="04090001">
+      <w:start w:val="1"/>
+      <w:numFmt w:val="bullet"/>
+      <w:lvlText w:val=""/>
+      <w:lvlJc w:val="left"/>
+      <w:pPr>
+        <w:ind w:left="1440" w:hanging="360"/>
+      </w:pPr>
+      <w:rPr>
+        <w:rFonts w:ascii="Symbol" w:hAnsi="Symbol" w:hint="default"/>
+      </w:rPr>
+    </w:lvl>
+    <w:lvl w:ilvl="1" w:tplc="04090003">
+      <w:start w:val="1"/>
+      <w:numFmt w:val="bullet"/>
+      <w:lvlText w:val="o"/>
+      <w:lvlJc w:val="left"/>
+      <w:pPr>
+        <w:ind w:left="2160" w:hanging="360"/>
+      </w:pPr>
+      <w:rPr>
+        <w:rFonts w:ascii="Courier New" w:hAnsi="Courier New" w:cs="Courier New" w:hint="default"/>
+      </w:rPr>
+    </w:lvl>
+    <w:lvl w:ilvl="2" w:tplc="04090005" w:tentative="1">
+      <w:start w:val="1"/>
+      <w:numFmt w:val="bullet"/>
+      <w:lvlText w:val=""/>
+      <w:lvlJc w:val="left"/>
+      <w:pPr>
+        <w:ind w:left="2880" w:hanging="360"/>
+      </w:pPr>
+      <w:rPr>
+        <w:rFonts w:ascii="Wingdings" w:hAnsi="Wingdings" w:hint="default"/>
+      </w:rPr>
+    </w:lvl>
+    <w:lvl w:ilvl="3" w:tplc="04090001" w:tentative="1">
+      <w:start w:val="1"/>
+      <w:numFmt w:val="bullet"/>
+      <w:lvlText w:val=""/>
+      <w:lvlJc w:val="left"/>
+      <w:pPr>
+        <w:ind w:left="3600" w:hanging="360"/>
+      </w:pPr>
+      <w:rPr>
+        <w:rFonts w:ascii="Symbol" w:hAnsi="Symbol" w:hint="default"/>
+      </w:rPr>
+    </w:lvl>
+    <w:lvl w:ilvl="4" w:tplc="04090003" w:tentative="1">
+      <w:start w:val="1"/>
+      <w:numFmt w:val="bullet"/>
+      <w:lvlText w:val="o"/>
+      <w:lvlJc w:val="left"/>
+      <w:pPr>
+        <w:ind w:left="4320" w:hanging="360"/>
+      </w:pPr>
+      <w:rPr>
+        <w:rFonts w:ascii="Courier New" w:hAnsi="Courier New" w:cs="Courier New" w:hint="default"/>
+      </w:rPr>
+    </w:lvl>
+    <w:lvl w:ilvl="5" w:tplc="04090005" w:tentative="1">
+      <w:start w:val="1"/>
+      <w:numFmt w:val="bullet"/>
+      <w:lvlText w:val=""/>
+      <w:lvlJc w:val="left"/>
+      <w:pPr>
+        <w:ind w:left="5040" w:hanging="360"/>
+      </w:pPr>
+      <w:rPr>
+        <w:rFonts w:ascii="Wingdings" w:hAnsi="Wingdings" w:hint="default"/>
+      </w:rPr>
+    </w:lvl>
+    <w:lvl w:ilvl="6" w:tplc="04090001" w:tentative="1">
+      <w:start w:val="1"/>
+      <w:numFmt w:val="bullet"/>
+      <w:lvlText w:val=""/>
+      <w:lvlJc w:val="left"/>
+      <w:pPr>
+        <w:ind w:left="5760" w:hanging="360"/>
+      </w:pPr>
+      <w:rPr>
+        <w:rFonts w:ascii="Symbol" w:hAnsi="Symbol" w:hint="default"/>
+      </w:rPr>
+    </w:lvl>
+    <w:lvl w:ilvl="7" w:tplc="04090003" w:tentative="1">
+      <w:start w:val="1"/>
+      <w:numFmt w:val="bullet"/>
+      <w:lvlText w:val="o"/>
+      <w:lvlJc w:val="left"/>
+      <w:pPr>
+        <w:ind w:left="6480" w:hanging="360"/>
+      </w:pPr>
+      <w:rPr>
+        <w:rFonts w:ascii="Courier New" w:hAnsi="Courier New" w:cs="Courier New" w:hint="default"/>
+      </w:rPr>
+    </w:lvl>
+    <w:lvl w:ilvl="8" w:tplc="04090005" w:tentative="1">
+      <w:start w:val="1"/>
+      <w:numFmt w:val="bullet"/>
+      <w:lvlText w:val=""/>
+      <w:lvlJc w:val="left"/>
+      <w:pPr>
+        <w:ind w:left="7200" w:hanging="360"/>
+      </w:pPr>
+      <w:rPr>
+        <w:rFonts w:ascii="Wingdings" w:hAnsi="Wingdings" w:hint="default"/>
+      </w:rPr>
+    </w:lvl>
+  </w:abstractNum>
+  <w:abstractNum w:abstractNumId="13" w15:restartNumberingAfterBreak="0">
     <w:nsid w:val="7FE60088"/>
     <w:multiLevelType w:val="hybridMultilevel"/>
-    <w:tmpl w:val="607CCE84"/>
+    <w:tmpl w:val="DDCA1688"/>
     <w:lvl w:ilvl="0" w:tplc="0409000F">
       <w:start w:val="1"/>
       <w:numFmt w:val="decimal"/>
@@ -5133,40 +6778,46 @@
     </w:lvl>
   </w:abstractNum>
   <w:num w:numId="1" w16cid:durableId="892277421">
-    <w:abstractNumId w:val="4"/>
+    <w:abstractNumId w:val="5"/>
   </w:num>
   <w:num w:numId="2" w16cid:durableId="1938558385">
     <w:abstractNumId w:val="0"/>
   </w:num>
   <w:num w:numId="3" w16cid:durableId="1070735508">
+    <w:abstractNumId w:val="3"/>
+  </w:num>
+  <w:num w:numId="4" w16cid:durableId="1938980179">
+    <w:abstractNumId w:val="13"/>
+  </w:num>
+  <w:num w:numId="5" w16cid:durableId="1221750867">
+    <w:abstractNumId w:val="9"/>
+  </w:num>
+  <w:num w:numId="6" w16cid:durableId="2045445256">
     <w:abstractNumId w:val="2"/>
   </w:num>
-  <w:num w:numId="4" w16cid:durableId="1938980179">
+  <w:num w:numId="7" w16cid:durableId="1832988060">
+    <w:abstractNumId w:val="8"/>
+  </w:num>
+  <w:num w:numId="8" w16cid:durableId="2005932486">
     <w:abstractNumId w:val="11"/>
   </w:num>
-  <w:num w:numId="5" w16cid:durableId="1221750867">
-    <w:abstractNumId w:val="8"/>
+  <w:num w:numId="9" w16cid:durableId="1579169831">
+    <w:abstractNumId w:val="10"/>
   </w:num>
-  <w:num w:numId="6" w16cid:durableId="2045445256">
+  <w:num w:numId="10" w16cid:durableId="94641062">
+    <w:abstractNumId w:val="7"/>
+  </w:num>
+  <w:num w:numId="11" w16cid:durableId="634916905">
+    <w:abstractNumId w:val="4"/>
+  </w:num>
+  <w:num w:numId="12" w16cid:durableId="1482842099">
+    <w:abstractNumId w:val="6"/>
+  </w:num>
+  <w:num w:numId="13" w16cid:durableId="1352338942">
     <w:abstractNumId w:val="1"/>
   </w:num>
-  <w:num w:numId="7" w16cid:durableId="1832988060">
-    <w:abstractNumId w:val="7"/>
-  </w:num>
-  <w:num w:numId="8" w16cid:durableId="2005932486">
-    <w:abstractNumId w:val="10"/>
-  </w:num>
-  <w:num w:numId="9" w16cid:durableId="1579169831">
-    <w:abstractNumId w:val="9"/>
-  </w:num>
-  <w:num w:numId="10" w16cid:durableId="94641062">
-    <w:abstractNumId w:val="6"/>
-  </w:num>
-  <w:num w:numId="11" w16cid:durableId="634916905">
-    <w:abstractNumId w:val="3"/>
-  </w:num>
-  <w:num w:numId="12" w16cid:durableId="1482842099">
-    <w:abstractNumId w:val="5"/>
+  <w:num w:numId="14" w16cid:durableId="966424416">
+    <w:abstractNumId w:val="12"/>
   </w:num>
 </w:numbering>
 </file>
@@ -6234,6 +7885,186 @@
       </w:tcPr>
     </w:tblStylePr>
   </w:style>
+  <w:style w:type="table" w:styleId="GridTable5Dark">
+    <w:name w:val="Grid Table 5 Dark"/>
+    <w:basedOn w:val="TableNormal"/>
+    <w:uiPriority w:val="50"/>
+    <w:rsid w:val="000B723E"/>
+    <w:pPr>
+      <w:spacing w:after="0" w:line="240" w:lineRule="auto"/>
+    </w:pPr>
+    <w:tblPr>
+      <w:tblStyleRowBandSize w:val="1"/>
+      <w:tblStyleColBandSize w:val="1"/>
+      <w:tblBorders>
+        <w:top w:val="single" w:sz="4" w:space="0" w:color="FFFFFF" w:themeColor="background1"/>
+        <w:left w:val="single" w:sz="4" w:space="0" w:color="FFFFFF" w:themeColor="background1"/>
+        <w:bottom w:val="single" w:sz="4" w:space="0" w:color="FFFFFF" w:themeColor="background1"/>
+        <w:right w:val="single" w:sz="4" w:space="0" w:color="FFFFFF" w:themeColor="background1"/>
+        <w:insideH w:val="single" w:sz="4" w:space="0" w:color="FFFFFF" w:themeColor="background1"/>
+        <w:insideV w:val="single" w:sz="4" w:space="0" w:color="FFFFFF" w:themeColor="background1"/>
+      </w:tblBorders>
+    </w:tblPr>
+    <w:tcPr>
+      <w:shd w:val="clear" w:color="auto" w:fill="CCCCCC" w:themeFill="text1" w:themeFillTint="33"/>
+    </w:tcPr>
+    <w:tblStylePr w:type="firstRow">
+      <w:rPr>
+        <w:b/>
+        <w:bCs/>
+        <w:color w:val="FFFFFF" w:themeColor="background1"/>
+      </w:rPr>
+      <w:tblPr/>
+      <w:tcPr>
+        <w:tcBorders>
+          <w:top w:val="single" w:sz="4" w:space="0" w:color="FFFFFF" w:themeColor="background1"/>
+          <w:left w:val="single" w:sz="4" w:space="0" w:color="FFFFFF" w:themeColor="background1"/>
+          <w:right w:val="single" w:sz="4" w:space="0" w:color="FFFFFF" w:themeColor="background1"/>
+          <w:insideH w:val="nil"/>
+          <w:insideV w:val="nil"/>
+        </w:tcBorders>
+        <w:shd w:val="clear" w:color="auto" w:fill="000000" w:themeFill="text1"/>
+      </w:tcPr>
+    </w:tblStylePr>
+    <w:tblStylePr w:type="lastRow">
+      <w:rPr>
+        <w:b/>
+        <w:bCs/>
+        <w:color w:val="FFFFFF" w:themeColor="background1"/>
+      </w:rPr>
+      <w:tblPr/>
+      <w:tcPr>
+        <w:tcBorders>
+          <w:left w:val="single" w:sz="4" w:space="0" w:color="FFFFFF" w:themeColor="background1"/>
+          <w:bottom w:val="single" w:sz="4" w:space="0" w:color="FFFFFF" w:themeColor="background1"/>
+          <w:right w:val="single" w:sz="4" w:space="0" w:color="FFFFFF" w:themeColor="background1"/>
+          <w:insideH w:val="nil"/>
+          <w:insideV w:val="nil"/>
+        </w:tcBorders>
+        <w:shd w:val="clear" w:color="auto" w:fill="000000" w:themeFill="text1"/>
+      </w:tcPr>
+    </w:tblStylePr>
+    <w:tblStylePr w:type="firstCol">
+      <w:rPr>
+        <w:b/>
+        <w:bCs/>
+        <w:color w:val="FFFFFF" w:themeColor="background1"/>
+      </w:rPr>
+      <w:tblPr/>
+      <w:tcPr>
+        <w:tcBorders>
+          <w:top w:val="single" w:sz="4" w:space="0" w:color="FFFFFF" w:themeColor="background1"/>
+          <w:left w:val="single" w:sz="4" w:space="0" w:color="FFFFFF" w:themeColor="background1"/>
+          <w:bottom w:val="single" w:sz="4" w:space="0" w:color="FFFFFF" w:themeColor="background1"/>
+          <w:insideV w:val="nil"/>
+        </w:tcBorders>
+        <w:shd w:val="clear" w:color="auto" w:fill="000000" w:themeFill="text1"/>
+      </w:tcPr>
+    </w:tblStylePr>
+    <w:tblStylePr w:type="lastCol">
+      <w:rPr>
+        <w:b/>
+        <w:bCs/>
+        <w:color w:val="FFFFFF" w:themeColor="background1"/>
+      </w:rPr>
+      <w:tblPr/>
+      <w:tcPr>
+        <w:tcBorders>
+          <w:top w:val="single" w:sz="4" w:space="0" w:color="FFFFFF" w:themeColor="background1"/>
+          <w:bottom w:val="single" w:sz="4" w:space="0" w:color="FFFFFF" w:themeColor="background1"/>
+          <w:right w:val="single" w:sz="4" w:space="0" w:color="FFFFFF" w:themeColor="background1"/>
+          <w:insideV w:val="nil"/>
+        </w:tcBorders>
+        <w:shd w:val="clear" w:color="auto" w:fill="000000" w:themeFill="text1"/>
+      </w:tcPr>
+    </w:tblStylePr>
+    <w:tblStylePr w:type="band1Vert">
+      <w:tblPr/>
+      <w:tcPr>
+        <w:shd w:val="clear" w:color="auto" w:fill="999999" w:themeFill="text1" w:themeFillTint="66"/>
+      </w:tcPr>
+    </w:tblStylePr>
+    <w:tblStylePr w:type="band1Horz">
+      <w:tblPr/>
+      <w:tcPr>
+        <w:shd w:val="clear" w:color="auto" w:fill="999999" w:themeFill="text1" w:themeFillTint="66"/>
+      </w:tcPr>
+    </w:tblStylePr>
+  </w:style>
+  <w:style w:type="table" w:styleId="ListTable4">
+    <w:name w:val="List Table 4"/>
+    <w:basedOn w:val="TableNormal"/>
+    <w:uiPriority w:val="49"/>
+    <w:rsid w:val="000B723E"/>
+    <w:pPr>
+      <w:spacing w:after="0" w:line="240" w:lineRule="auto"/>
+    </w:pPr>
+    <w:tblPr>
+      <w:tblStyleRowBandSize w:val="1"/>
+      <w:tblStyleColBandSize w:val="1"/>
+      <w:tblBorders>
+        <w:top w:val="single" w:sz="4" w:space="0" w:color="666666" w:themeColor="text1" w:themeTint="99"/>
+        <w:left w:val="single" w:sz="4" w:space="0" w:color="666666" w:themeColor="text1" w:themeTint="99"/>
+        <w:bottom w:val="single" w:sz="4" w:space="0" w:color="666666" w:themeColor="text1" w:themeTint="99"/>
+        <w:right w:val="single" w:sz="4" w:space="0" w:color="666666" w:themeColor="text1" w:themeTint="99"/>
+        <w:insideH w:val="single" w:sz="4" w:space="0" w:color="666666" w:themeColor="text1" w:themeTint="99"/>
+      </w:tblBorders>
+    </w:tblPr>
+    <w:tblStylePr w:type="firstRow">
+      <w:rPr>
+        <w:b/>
+        <w:bCs/>
+        <w:color w:val="FFFFFF" w:themeColor="background1"/>
+      </w:rPr>
+      <w:tblPr/>
+      <w:tcPr>
+        <w:tcBorders>
+          <w:top w:val="single" w:sz="4" w:space="0" w:color="000000" w:themeColor="text1"/>
+          <w:left w:val="single" w:sz="4" w:space="0" w:color="000000" w:themeColor="text1"/>
+          <w:bottom w:val="single" w:sz="4" w:space="0" w:color="000000" w:themeColor="text1"/>
+          <w:right w:val="single" w:sz="4" w:space="0" w:color="000000" w:themeColor="text1"/>
+          <w:insideH w:val="nil"/>
+        </w:tcBorders>
+        <w:shd w:val="clear" w:color="auto" w:fill="000000" w:themeFill="text1"/>
+      </w:tcPr>
+    </w:tblStylePr>
+    <w:tblStylePr w:type="lastRow">
+      <w:rPr>
+        <w:b/>
+        <w:bCs/>
+      </w:rPr>
+      <w:tblPr/>
+      <w:tcPr>
+        <w:tcBorders>
+          <w:top w:val="double" w:sz="4" w:space="0" w:color="666666" w:themeColor="text1" w:themeTint="99"/>
+        </w:tcBorders>
+      </w:tcPr>
+    </w:tblStylePr>
+    <w:tblStylePr w:type="firstCol">
+      <w:rPr>
+        <w:b/>
+        <w:bCs/>
+      </w:rPr>
+    </w:tblStylePr>
+    <w:tblStylePr w:type="lastCol">
+      <w:rPr>
+        <w:b/>
+        <w:bCs/>
+      </w:rPr>
+    </w:tblStylePr>
+    <w:tblStylePr w:type="band1Vert">
+      <w:tblPr/>
+      <w:tcPr>
+        <w:shd w:val="clear" w:color="auto" w:fill="CCCCCC" w:themeFill="text1" w:themeFillTint="33"/>
+      </w:tcPr>
+    </w:tblStylePr>
+    <w:tblStylePr w:type="band1Horz">
+      <w:tblPr/>
+      <w:tcPr>
+        <w:shd w:val="clear" w:color="auto" w:fill="CCCCCC" w:themeFill="text1" w:themeFillTint="33"/>
+      </w:tcPr>
+    </w:tblStylePr>
+  </w:style>
 </w:styles>
 </file>
 

</xml_diff>